<commit_message>
Metodo Pegar Item, recodificação do Player (detalhes no diario de bordo)
</commit_message>
<xml_diff>
--- a/Diario de bordo.docx
+++ b/Diario de bordo.docx
@@ -1,6 +1,6 @@
 
 <file path=word/document.xml><?xml version="1.0" encoding="utf-8"?>
-<w:document xmlns:wpc="http://schemas.microsoft.com/office/word/2010/wordprocessingCanvas" xmlns:cx="http://schemas.microsoft.com/office/drawing/2014/chartex" xmlns:mc="http://schemas.openxmlformats.org/markup-compatibility/2006" xmlns:o="urn:schemas-microsoft-com:office:office" xmlns:r="http://schemas.openxmlformats.org/officeDocument/2006/relationships" xmlns:m="http://schemas.openxmlformats.org/officeDocument/2006/math" xmlns:v="urn:schemas-microsoft-com:vml" xmlns:wp14="http://schemas.microsoft.com/office/word/2010/wordprocessingDrawing" xmlns:wp="http://schemas.openxmlformats.org/drawingml/2006/wordprocessingDrawing" xmlns:w10="urn:schemas-microsoft-com:office:word" xmlns:w="http://schemas.openxmlformats.org/wordprocessingml/2006/main" xmlns:w14="http://schemas.microsoft.com/office/word/2010/wordml" xmlns:w15="http://schemas.microsoft.com/office/word/2012/wordml" xmlns:w16se="http://schemas.microsoft.com/office/word/2015/wordml/symex" xmlns:wpg="http://schemas.microsoft.com/office/word/2010/wordprocessingGroup" xmlns:wpi="http://schemas.microsoft.com/office/word/2010/wordprocessingInk" xmlns:wne="http://schemas.microsoft.com/office/word/2006/wordml" xmlns:wps="http://schemas.microsoft.com/office/word/2010/wordprocessingShape" mc:Ignorable="w14 w15 w16se wp14">
+<w:document xmlns:wpc="http://schemas.microsoft.com/office/word/2010/wordprocessingCanvas" xmlns:cx="http://schemas.microsoft.com/office/drawing/2014/chartex" xmlns:cx1="http://schemas.microsoft.com/office/drawing/2015/9/8/chartex" xmlns:cx2="http://schemas.microsoft.com/office/drawing/2015/10/21/chartex" xmlns:cx3="http://schemas.microsoft.com/office/drawing/2016/5/9/chartex" xmlns:cx4="http://schemas.microsoft.com/office/drawing/2016/5/10/chartex" xmlns:cx5="http://schemas.microsoft.com/office/drawing/2016/5/11/chartex" xmlns:cx6="http://schemas.microsoft.com/office/drawing/2016/5/12/chartex" xmlns:cx7="http://schemas.microsoft.com/office/drawing/2016/5/13/chartex" xmlns:cx8="http://schemas.microsoft.com/office/drawing/2016/5/14/chartex" xmlns:mc="http://schemas.openxmlformats.org/markup-compatibility/2006" xmlns:aink="http://schemas.microsoft.com/office/drawing/2016/ink" xmlns:am3d="http://schemas.microsoft.com/office/drawing/2017/model3d" xmlns:o="urn:schemas-microsoft-com:office:office" xmlns:r="http://schemas.openxmlformats.org/officeDocument/2006/relationships" xmlns:m="http://schemas.openxmlformats.org/officeDocument/2006/math" xmlns:v="urn:schemas-microsoft-com:vml" xmlns:wp14="http://schemas.microsoft.com/office/word/2010/wordprocessingDrawing" xmlns:wp="http://schemas.openxmlformats.org/drawingml/2006/wordprocessingDrawing" xmlns:w10="urn:schemas-microsoft-com:office:word" xmlns:w="http://schemas.openxmlformats.org/wordprocessingml/2006/main" xmlns:w14="http://schemas.microsoft.com/office/word/2010/wordml" xmlns:w15="http://schemas.microsoft.com/office/word/2012/wordml" xmlns:w16cid="http://schemas.microsoft.com/office/word/2016/wordml/cid" xmlns:w16se="http://schemas.microsoft.com/office/word/2015/wordml/symex" xmlns:wpg="http://schemas.microsoft.com/office/word/2010/wordprocessingGroup" xmlns:wpi="http://schemas.microsoft.com/office/word/2010/wordprocessingInk" xmlns:wne="http://schemas.microsoft.com/office/word/2006/wordml" xmlns:wps="http://schemas.microsoft.com/office/word/2010/wordprocessingShape" mc:Ignorable="w14 w15 w16se w16cid wp14">
   <w:body>
     <w:p>
       <w:pPr>
@@ -109,24 +109,16 @@
             <w:tcW w:w="6669" w:type="dxa"/>
           </w:tcPr>
           <w:p>
-            <w:r>
-              <w:t xml:space="preserve">Corte de </w:t>
-            </w:r>
-            <w:proofErr w:type="spellStart"/>
-            <w:r>
-              <w:t>Sprites</w:t>
-            </w:r>
-            <w:proofErr w:type="spellEnd"/>
-            <w:r>
-              <w:t xml:space="preserve">: </w:t>
-            </w:r>
-            <w:proofErr w:type="spellStart"/>
-            <w:r>
-              <w:t>Woodcutter</w:t>
-            </w:r>
-            <w:proofErr w:type="spellEnd"/>
-            <w:r>
-              <w:t xml:space="preserve"> (run,jump,attack123,death,walk,hurt,Ilde,climb,craft)</w:t>
+            <w:pPr>
+              <w:rPr>
+                <w:lang w:val="en-US"/>
+              </w:rPr>
+            </w:pPr>
+            <w:r>
+              <w:rPr>
+                <w:lang w:val="en-US"/>
+              </w:rPr>
+              <w:t>Corte de Sprites: Woodcutter (run,jump,attack123,death,walk,hurt,Ilde,climb,craft)</w:t>
             </w:r>
           </w:p>
         </w:tc>
@@ -166,26 +158,29 @@
             <w:tcW w:w="6669" w:type="dxa"/>
           </w:tcPr>
           <w:p>
-            <w:r>
-              <w:t xml:space="preserve">Animações: </w:t>
-            </w:r>
-            <w:proofErr w:type="spellStart"/>
-            <w:r>
-              <w:t>Woodcutter</w:t>
-            </w:r>
-            <w:proofErr w:type="spellEnd"/>
-          </w:p>
-          <w:p>
-            <w:r>
-              <w:t>(</w:t>
-            </w:r>
-            <w:proofErr w:type="spellStart"/>
-            <w:r>
-              <w:t>run,jump,walk,death,Ilde</w:t>
-            </w:r>
-            <w:proofErr w:type="spellEnd"/>
-            <w:r>
-              <w:t>)</w:t>
+            <w:pPr>
+              <w:rPr>
+                <w:lang w:val="en-US"/>
+              </w:rPr>
+            </w:pPr>
+            <w:r>
+              <w:rPr>
+                <w:lang w:val="en-US"/>
+              </w:rPr>
+              <w:t>Animações: Woodcutter</w:t>
+            </w:r>
+          </w:p>
+          <w:p>
+            <w:pPr>
+              <w:rPr>
+                <w:lang w:val="en-US"/>
+              </w:rPr>
+            </w:pPr>
+            <w:r>
+              <w:rPr>
+                <w:lang w:val="en-US"/>
+              </w:rPr>
+              <w:t>(run,jump,walk,death,Ilde)</w:t>
             </w:r>
           </w:p>
         </w:tc>
@@ -243,23 +238,7 @@
               <w:t>Iniciado mecânicas de movimentação no Script Player.</w:t>
             </w:r>
             <w:r>
-              <w:t xml:space="preserve"> Iniciado máquina de estados e criado parâmetros de controle para </w:t>
-            </w:r>
-            <w:proofErr w:type="spellStart"/>
-            <w:r>
-              <w:t>Idle</w:t>
-            </w:r>
-            <w:proofErr w:type="spellEnd"/>
-            <w:r>
-              <w:t xml:space="preserve"> e </w:t>
-            </w:r>
-            <w:proofErr w:type="spellStart"/>
-            <w:r>
-              <w:t>run</w:t>
-            </w:r>
-            <w:proofErr w:type="spellEnd"/>
-            <w:r>
-              <w:t>.</w:t>
+              <w:t xml:space="preserve"> Iniciado máquina de estados e criado parâmetros de controle para Idle e run.</w:t>
             </w:r>
           </w:p>
         </w:tc>
@@ -300,21 +279,37 @@
               <w:rPr>
                 <w:highlight w:val="green"/>
               </w:rPr>
-              <w:t xml:space="preserve">Criado </w:t>
-            </w:r>
-            <w:proofErr w:type="spellStart"/>
+              <w:t>Criado Colliders do player e Tiles</w:t>
+            </w:r>
+            <w:r>
+              <w:t xml:space="preserve">, </w:t>
+            </w:r>
             <w:r>
               <w:rPr>
                 <w:highlight w:val="green"/>
               </w:rPr>
-              <w:t>Colliders</w:t>
-            </w:r>
-            <w:proofErr w:type="spellEnd"/>
+              <w:t>Implementado Level inicial para teste</w:t>
+            </w:r>
+            <w:r>
+              <w:t xml:space="preserve">, </w:t>
+            </w:r>
             <w:r>
               <w:rPr>
                 <w:highlight w:val="green"/>
               </w:rPr>
-              <w:t xml:space="preserve"> do player e Tiles</w:t>
+              <w:t>criado mecânica inic</w:t>
+            </w:r>
+            <w:r>
+              <w:rPr>
+                <w:highlight w:val="green"/>
+              </w:rPr>
+              <w:t>i</w:t>
+            </w:r>
+            <w:r>
+              <w:rPr>
+                <w:highlight w:val="green"/>
+              </w:rPr>
+              <w:t>al de pulo</w:t>
             </w:r>
             <w:r>
               <w:t xml:space="preserve">, </w:t>
@@ -323,105 +318,45 @@
               <w:rPr>
                 <w:highlight w:val="green"/>
               </w:rPr>
-              <w:t xml:space="preserve">Implementado </w:t>
-            </w:r>
-            <w:proofErr w:type="spellStart"/>
+              <w:t>configurado Tilemap e escalonamento inicial de personagem/tile/</w:t>
+            </w:r>
             <w:r>
               <w:rPr>
                 <w:highlight w:val="green"/>
               </w:rPr>
-              <w:t>Level</w:t>
-            </w:r>
-            <w:proofErr w:type="spellEnd"/>
+              <w:t>câmera</w:t>
+            </w:r>
+            <w:r>
+              <w:t xml:space="preserve">. </w:t>
+            </w:r>
+            <w:r>
+              <w:rPr>
+                <w:highlight w:val="red"/>
+              </w:rPr>
+              <w:t>Esboço do primeiro inimigo</w:t>
+            </w:r>
+          </w:p>
+        </w:tc>
+        <w:tc>
+          <w:tcPr>
+            <w:tcW w:w="1275" w:type="dxa"/>
+          </w:tcPr>
+          <w:p>
+            <w:pPr>
+              <w:jc w:val="center"/>
+            </w:pPr>
             <w:r>
               <w:rPr>
                 <w:highlight w:val="green"/>
               </w:rPr>
-              <w:t xml:space="preserve"> inicial para teste</w:t>
-            </w:r>
-            <w:r>
-              <w:t xml:space="preserve">, </w:t>
-            </w:r>
-            <w:r>
-              <w:rPr>
-                <w:highlight w:val="green"/>
-              </w:rPr>
-              <w:t>criado mecânica inic</w:t>
-            </w:r>
-            <w:r>
-              <w:rPr>
-                <w:highlight w:val="green"/>
-              </w:rPr>
-              <w:t>i</w:t>
-            </w:r>
-            <w:r>
-              <w:rPr>
-                <w:highlight w:val="green"/>
-              </w:rPr>
-              <w:t>al de pulo</w:t>
-            </w:r>
-            <w:r>
-              <w:t xml:space="preserve">, </w:t>
-            </w:r>
-            <w:r>
-              <w:rPr>
-                <w:highlight w:val="green"/>
-              </w:rPr>
-              <w:t xml:space="preserve">configurado </w:t>
-            </w:r>
-            <w:proofErr w:type="spellStart"/>
-            <w:r>
-              <w:rPr>
-                <w:highlight w:val="green"/>
-              </w:rPr>
-              <w:t>Tilemap</w:t>
-            </w:r>
-            <w:proofErr w:type="spellEnd"/>
-            <w:r>
-              <w:rPr>
-                <w:highlight w:val="green"/>
-              </w:rPr>
-              <w:t xml:space="preserve"> e escalonamento inicial de personagem/tile/</w:t>
-            </w:r>
-            <w:r>
-              <w:rPr>
-                <w:highlight w:val="green"/>
-              </w:rPr>
-              <w:t>câmera</w:t>
-            </w:r>
-            <w:r>
-              <w:t xml:space="preserve">. </w:t>
+              <w:t>Sim</w:t>
             </w:r>
             <w:r>
               <w:rPr>
                 <w:highlight w:val="red"/>
               </w:rPr>
-              <w:t>Esboço do primeiro inimigo</w:t>
-            </w:r>
-          </w:p>
-        </w:tc>
-        <w:tc>
-          <w:tcPr>
-            <w:tcW w:w="1275" w:type="dxa"/>
-          </w:tcPr>
-          <w:p>
-            <w:pPr>
-              <w:jc w:val="center"/>
-            </w:pPr>
-            <w:proofErr w:type="spellStart"/>
-            <w:r>
-              <w:rPr>
-                <w:highlight w:val="green"/>
-              </w:rPr>
-              <w:t>Sim</w:t>
-            </w:r>
-            <w:r>
-              <w:rPr>
-                <w:highlight w:val="red"/>
-              </w:rPr>
               <w:t>Não</w:t>
             </w:r>
-            <w:proofErr w:type="spellEnd"/>
           </w:p>
         </w:tc>
       </w:tr>
@@ -448,132 +383,66 @@
               <w:rPr>
                 <w:highlight w:val="red"/>
               </w:rPr>
-              <w:t xml:space="preserve">Interado sobre a mecânica de pulo, alterado </w:t>
-            </w:r>
-            <w:proofErr w:type="spellStart"/>
+              <w:t>Interado sobre a mecânica de pulo, alterado coliders do playe</w:t>
+            </w:r>
             <w:r>
               <w:rPr>
                 <w:highlight w:val="red"/>
               </w:rPr>
-              <w:t>coliders</w:t>
-            </w:r>
-            <w:proofErr w:type="spellEnd"/>
+              <w:t xml:space="preserve">r e </w:t>
+            </w:r>
+            <w:r>
+              <w:rPr>
+                <w:highlight w:val="green"/>
+              </w:rPr>
+              <w:t>testado método de detecção</w:t>
+            </w:r>
+            <w:r>
+              <w:t>,</w:t>
+            </w:r>
+            <w:r>
+              <w:rPr>
+                <w:highlight w:val="green"/>
+              </w:rPr>
+              <w:t>Criado game manager</w:t>
+            </w:r>
             <w:r>
               <w:rPr>
                 <w:highlight w:val="red"/>
               </w:rPr>
-              <w:t xml:space="preserve"> do playe</w:t>
+              <w:t>, criado esboço de inimigo com prefabs</w:t>
+            </w:r>
+            <w:r>
+              <w:t xml:space="preserve">, </w:t>
+            </w:r>
+            <w:r>
+              <w:rPr>
+                <w:highlight w:val="green"/>
+              </w:rPr>
+              <w:t>feito alterações nas transitions das aminações.</w:t>
+            </w:r>
+          </w:p>
+        </w:tc>
+        <w:tc>
+          <w:tcPr>
+            <w:tcW w:w="1275" w:type="dxa"/>
+          </w:tcPr>
+          <w:p>
+            <w:pPr>
+              <w:jc w:val="center"/>
+            </w:pPr>
+            <w:r>
+              <w:rPr>
+                <w:highlight w:val="green"/>
+              </w:rPr>
+              <w:t>Sim</w:t>
             </w:r>
             <w:r>
               <w:rPr>
                 <w:highlight w:val="red"/>
               </w:rPr>
-              <w:t xml:space="preserve">r e </w:t>
-            </w:r>
-            <w:r>
-              <w:rPr>
-                <w:highlight w:val="green"/>
-              </w:rPr>
-              <w:t xml:space="preserve">testado método de </w:t>
-            </w:r>
-            <w:proofErr w:type="spellStart"/>
-            <w:r>
-              <w:rPr>
-                <w:highlight w:val="green"/>
-              </w:rPr>
-              <w:t>detecção</w:t>
-            </w:r>
-            <w:r>
-              <w:t>,</w:t>
-            </w:r>
-            <w:r>
-              <w:rPr>
-                <w:highlight w:val="green"/>
-              </w:rPr>
-              <w:t>Criado</w:t>
-            </w:r>
-            <w:proofErr w:type="spellEnd"/>
-            <w:r>
-              <w:rPr>
-                <w:highlight w:val="green"/>
-              </w:rPr>
-              <w:t xml:space="preserve"> game manager</w:t>
-            </w:r>
-            <w:r>
-              <w:rPr>
-                <w:highlight w:val="red"/>
-              </w:rPr>
-              <w:t xml:space="preserve">, criado esboço de inimigo com </w:t>
-            </w:r>
-            <w:proofErr w:type="spellStart"/>
-            <w:r>
-              <w:rPr>
-                <w:highlight w:val="red"/>
-              </w:rPr>
-              <w:t>prefabs</w:t>
-            </w:r>
-            <w:proofErr w:type="spellEnd"/>
-            <w:r>
-              <w:t xml:space="preserve">, </w:t>
-            </w:r>
-            <w:r>
-              <w:rPr>
-                <w:highlight w:val="green"/>
-              </w:rPr>
-              <w:t xml:space="preserve">feito alterações nas </w:t>
-            </w:r>
-            <w:proofErr w:type="spellStart"/>
-            <w:r>
-              <w:rPr>
-                <w:highlight w:val="green"/>
-              </w:rPr>
-              <w:t>transitions</w:t>
-            </w:r>
-            <w:proofErr w:type="spellEnd"/>
-            <w:r>
-              <w:rPr>
-                <w:highlight w:val="green"/>
-              </w:rPr>
-              <w:t xml:space="preserve"> das </w:t>
-            </w:r>
-            <w:proofErr w:type="spellStart"/>
-            <w:r>
-              <w:rPr>
-                <w:highlight w:val="green"/>
-              </w:rPr>
-              <w:t>aminações</w:t>
-            </w:r>
-            <w:proofErr w:type="spellEnd"/>
-            <w:r>
-              <w:rPr>
-                <w:highlight w:val="green"/>
-              </w:rPr>
-              <w:t>.</w:t>
-            </w:r>
-          </w:p>
-        </w:tc>
-        <w:tc>
-          <w:tcPr>
-            <w:tcW w:w="1275" w:type="dxa"/>
-          </w:tcPr>
-          <w:p>
-            <w:pPr>
-              <w:jc w:val="center"/>
-            </w:pPr>
-            <w:proofErr w:type="spellStart"/>
-            <w:r>
-              <w:rPr>
-                <w:highlight w:val="green"/>
-              </w:rPr>
-              <w:t>Sim</w:t>
-            </w:r>
-            <w:r>
-              <w:rPr>
-                <w:highlight w:val="red"/>
-              </w:rPr>
               <w:t>Não</w:t>
             </w:r>
-            <w:proofErr w:type="spellEnd"/>
           </w:p>
         </w:tc>
       </w:tr>
@@ -587,7 +456,7 @@
               <w:jc w:val="center"/>
             </w:pPr>
             <w:r>
-              <w:t>12/04</w:t>
+              <w:t>11/04</w:t>
             </w:r>
           </w:p>
         </w:tc>
@@ -596,64 +465,36 @@
             <w:tcW w:w="6669" w:type="dxa"/>
           </w:tcPr>
           <w:p>
-            <w:r>
+            <w:pPr>
               <w:rPr>
                 <w:highlight w:val="green"/>
               </w:rPr>
-              <w:t xml:space="preserve">Alterado Script do Pulo, Alterado Script de controle de animação e </w:t>
-            </w:r>
-            <w:proofErr w:type="spellStart"/>
+            </w:pPr>
             <w:r>
               <w:rPr>
                 <w:highlight w:val="green"/>
               </w:rPr>
-              <w:t>Transitions</w:t>
-            </w:r>
-            <w:proofErr w:type="spellEnd"/>
-            <w:r>
+              <w:t>Elaborado discussão sorbe level design e elaboração da primeira parte, dentro do MVP do jogo</w:t>
+            </w:r>
+          </w:p>
+        </w:tc>
+        <w:tc>
+          <w:tcPr>
+            <w:tcW w:w="1275" w:type="dxa"/>
+          </w:tcPr>
+          <w:p>
+            <w:pPr>
+              <w:jc w:val="center"/>
               <w:rPr>
                 <w:highlight w:val="green"/>
               </w:rPr>
-              <w:t xml:space="preserve"> da </w:t>
-            </w:r>
-            <w:proofErr w:type="spellStart"/>
+            </w:pPr>
             <w:r>
               <w:rPr>
                 <w:highlight w:val="green"/>
               </w:rPr>
-              <w:t>Aminação</w:t>
-            </w:r>
-            <w:proofErr w:type="spellEnd"/>
-            <w:r>
-              <w:rPr>
-                <w:highlight w:val="green"/>
-              </w:rPr>
-              <w:t>.</w:t>
-            </w:r>
-          </w:p>
-        </w:tc>
-        <w:tc>
-          <w:tcPr>
-            <w:tcW w:w="1275" w:type="dxa"/>
-          </w:tcPr>
-          <w:p>
-            <w:pPr>
-              <w:jc w:val="center"/>
-            </w:pPr>
-            <w:proofErr w:type="spellStart"/>
-            <w:r>
-              <w:rPr>
-                <w:highlight w:val="green"/>
-              </w:rPr>
               <w:t>Sim</w:t>
             </w:r>
-            <w:r>
-              <w:rPr>
-                <w:highlight w:val="red"/>
-              </w:rPr>
-              <w:t>Não</w:t>
-            </w:r>
-            <w:proofErr w:type="spellEnd"/>
           </w:p>
         </w:tc>
       </w:tr>
@@ -666,13 +507,23 @@
             <w:pPr>
               <w:jc w:val="center"/>
             </w:pPr>
+            <w:r>
+              <w:t>12/04</w:t>
+            </w:r>
           </w:p>
         </w:tc>
         <w:tc>
           <w:tcPr>
             <w:tcW w:w="6669" w:type="dxa"/>
           </w:tcPr>
-          <w:p/>
+          <w:p>
+            <w:r>
+              <w:rPr>
+                <w:highlight w:val="green"/>
+              </w:rPr>
+              <w:t>Alterado Script do Pulo, Alterado Script de controle de animação e Transitions da Aminação.</w:t>
+            </w:r>
+          </w:p>
         </w:tc>
         <w:tc>
           <w:tcPr>
@@ -682,6 +533,18 @@
             <w:pPr>
               <w:jc w:val="center"/>
             </w:pPr>
+            <w:r>
+              <w:rPr>
+                <w:highlight w:val="green"/>
+              </w:rPr>
+              <w:t>Sim</w:t>
+            </w:r>
+            <w:r>
+              <w:rPr>
+                <w:highlight w:val="red"/>
+              </w:rPr>
+              <w:t>Não</w:t>
+            </w:r>
           </w:p>
         </w:tc>
       </w:tr>
@@ -694,13 +557,28 @@
             <w:pPr>
               <w:jc w:val="center"/>
             </w:pPr>
+            <w:r>
+              <w:t>12/04</w:t>
+            </w:r>
           </w:p>
         </w:tc>
         <w:tc>
           <w:tcPr>
             <w:tcW w:w="6669" w:type="dxa"/>
           </w:tcPr>
-          <w:p/>
+          <w:p>
+            <w:pPr>
+              <w:rPr>
+                <w:highlight w:val="green"/>
+              </w:rPr>
+            </w:pPr>
+            <w:r>
+              <w:rPr>
+                <w:highlight w:val="green"/>
+              </w:rPr>
+              <w:t>Realizado o controle de câmera, centralizado no personagem e com detecção de borda</w:t>
+            </w:r>
+          </w:p>
         </w:tc>
         <w:tc>
           <w:tcPr>
@@ -709,7 +587,54 @@
           <w:p>
             <w:pPr>
               <w:jc w:val="center"/>
-            </w:pPr>
+              <w:rPr>
+                <w:highlight w:val="green"/>
+              </w:rPr>
+            </w:pPr>
+            <w:r>
+              <w:rPr>
+                <w:highlight w:val="green"/>
+              </w:rPr>
+              <w:t>sim</w:t>
+            </w:r>
+          </w:p>
+        </w:tc>
+      </w:tr>
+      <w:tr>
+        <w:tc>
+          <w:tcPr>
+            <w:tcW w:w="1123" w:type="dxa"/>
+          </w:tcPr>
+          <w:p>
+            <w:pPr>
+              <w:jc w:val="center"/>
+            </w:pPr>
+            <w:r>
+              <w:t>13/04</w:t>
+            </w:r>
+          </w:p>
+        </w:tc>
+        <w:tc>
+          <w:tcPr>
+            <w:tcW w:w="6669" w:type="dxa"/>
+          </w:tcPr>
+          <w:p>
+            <w:r>
+              <w:t>Implementação da interface de cartas/texto, ação do jogador de pegar as cartas, decomposição do código player em 2. Adição de áudio para o pulo.</w:t>
+            </w:r>
+          </w:p>
+        </w:tc>
+        <w:tc>
+          <w:tcPr>
+            <w:tcW w:w="1275" w:type="dxa"/>
+          </w:tcPr>
+          <w:p>
+            <w:pPr>
+              <w:jc w:val="center"/>
+            </w:pPr>
+            <w:r>
+              <w:t>SIM</w:t>
+            </w:r>
           </w:p>
         </w:tc>
       </w:tr>
@@ -737,13 +662,13 @@
     <w:tbl>
       <w:tblPr>
         <w:tblStyle w:val="Tabelacomgrade"/>
-        <w:tblW w:w="5340" w:type="pct"/>
+        <w:tblW w:w="5590" w:type="pct"/>
         <w:tblInd w:w="-5" w:type="dxa"/>
         <w:tblLayout w:type="fixed"/>
         <w:tblLook w:val="04A0" w:firstRow="1" w:lastRow="0" w:firstColumn="1" w:lastColumn="0" w:noHBand="0" w:noVBand="1"/>
       </w:tblPr>
       <w:tblGrid>
-        <w:gridCol w:w="2063"/>
+        <w:gridCol w:w="2062"/>
         <w:gridCol w:w="321"/>
         <w:gridCol w:w="335"/>
         <w:gridCol w:w="467"/>
@@ -760,6 +685,7 @@
         <w:gridCol w:w="425"/>
         <w:gridCol w:w="425"/>
         <w:gridCol w:w="425"/>
+        <w:gridCol w:w="425"/>
       </w:tblGrid>
       <w:tr>
         <w:trPr>
@@ -1109,6 +1035,22 @@
                 <w:szCs w:val="16"/>
               </w:rPr>
             </w:pPr>
+          </w:p>
+        </w:tc>
+        <w:tc>
+          <w:tcPr>
+            <w:tcW w:w="425" w:type="dxa"/>
+            <w:shd w:val="clear" w:color="auto" w:fill="FFFFFF" w:themeFill="background1"/>
+          </w:tcPr>
+          <w:p>
+            <w:pPr>
+              <w:jc w:val="center"/>
+              <w:rPr>
+                <w:b/>
+                <w:sz w:val="16"/>
+                <w:szCs w:val="16"/>
+              </w:rPr>
+            </w:pPr>
             <w:r>
               <w:rPr>
                 <w:b/>
@@ -1346,6 +1288,16 @@
             </w:pPr>
           </w:p>
         </w:tc>
+        <w:tc>
+          <w:tcPr>
+            <w:tcW w:w="425" w:type="dxa"/>
+          </w:tcPr>
+          <w:p>
+            <w:pPr>
+              <w:jc w:val="center"/>
+            </w:pPr>
+          </w:p>
+        </w:tc>
       </w:tr>
       <w:tr>
         <w:trPr>
@@ -1402,8 +1354,6 @@
             <w:pPr>
               <w:jc w:val="center"/>
             </w:pPr>
-            <w:bookmarkStart w:id="0" w:name="_GoBack"/>
-            <w:bookmarkEnd w:id="0"/>
           </w:p>
         </w:tc>
         <w:tc>
@@ -1489,6 +1439,16 @@
         <w:tc>
           <w:tcPr>
             <w:tcW w:w="567" w:type="dxa"/>
+          </w:tcPr>
+          <w:p>
+            <w:pPr>
+              <w:jc w:val="center"/>
+            </w:pPr>
+          </w:p>
+        </w:tc>
+        <w:tc>
+          <w:tcPr>
+            <w:tcW w:w="425" w:type="dxa"/>
           </w:tcPr>
           <w:p>
             <w:pPr>
@@ -1707,6 +1667,16 @@
             </w:pPr>
           </w:p>
         </w:tc>
+        <w:tc>
+          <w:tcPr>
+            <w:tcW w:w="425" w:type="dxa"/>
+          </w:tcPr>
+          <w:p>
+            <w:pPr>
+              <w:jc w:val="center"/>
+            </w:pPr>
+          </w:p>
+        </w:tc>
       </w:tr>
       <w:tr>
         <w:trPr>
@@ -1756,22 +1726,28 @@
         <w:tc>
           <w:tcPr>
             <w:tcW w:w="441" w:type="dxa"/>
-            <w:shd w:val="clear" w:color="auto" w:fill="92D050"/>
-          </w:tcPr>
-          <w:p>
-            <w:pPr>
-              <w:jc w:val="center"/>
-            </w:pPr>
-          </w:p>
-        </w:tc>
-        <w:tc>
-          <w:tcPr>
-            <w:tcW w:w="440" w:type="dxa"/>
-            <w:shd w:val="clear" w:color="auto" w:fill="FFFF00"/>
-          </w:tcPr>
-          <w:p>
-            <w:pPr>
-              <w:jc w:val="center"/>
+            <w:shd w:val="clear" w:color="auto" w:fill="70AD47" w:themeFill="accent6"/>
+          </w:tcPr>
+          <w:p>
+            <w:pPr>
+              <w:jc w:val="center"/>
+              <w:rPr>
+                <w:highlight w:val="darkGreen"/>
+              </w:rPr>
+            </w:pPr>
+          </w:p>
+        </w:tc>
+        <w:tc>
+          <w:tcPr>
+            <w:tcW w:w="440" w:type="dxa"/>
+            <w:shd w:val="clear" w:color="auto" w:fill="70AD47" w:themeFill="accent6"/>
+          </w:tcPr>
+          <w:p>
+            <w:pPr>
+              <w:jc w:val="center"/>
+              <w:rPr>
+                <w:highlight w:val="darkGreen"/>
+              </w:rPr>
             </w:pPr>
           </w:p>
         </w:tc>
@@ -1851,6 +1827,16 @@
         <w:tc>
           <w:tcPr>
             <w:tcW w:w="567" w:type="dxa"/>
+          </w:tcPr>
+          <w:p>
+            <w:pPr>
+              <w:jc w:val="center"/>
+            </w:pPr>
+          </w:p>
+        </w:tc>
+        <w:tc>
+          <w:tcPr>
+            <w:tcW w:w="425" w:type="dxa"/>
           </w:tcPr>
           <w:p>
             <w:pPr>
@@ -1937,22 +1923,28 @@
         <w:tc>
           <w:tcPr>
             <w:tcW w:w="441" w:type="dxa"/>
-            <w:shd w:val="clear" w:color="auto" w:fill="92D050"/>
-          </w:tcPr>
-          <w:p>
-            <w:pPr>
-              <w:jc w:val="center"/>
-            </w:pPr>
-          </w:p>
-        </w:tc>
-        <w:tc>
-          <w:tcPr>
-            <w:tcW w:w="440" w:type="dxa"/>
-            <w:shd w:val="clear" w:color="auto" w:fill="FFFF00"/>
-          </w:tcPr>
-          <w:p>
-            <w:pPr>
-              <w:jc w:val="center"/>
+            <w:shd w:val="clear" w:color="auto" w:fill="70AD47" w:themeFill="accent6"/>
+          </w:tcPr>
+          <w:p>
+            <w:pPr>
+              <w:jc w:val="center"/>
+              <w:rPr>
+                <w:highlight w:val="darkGreen"/>
+              </w:rPr>
+            </w:pPr>
+          </w:p>
+        </w:tc>
+        <w:tc>
+          <w:tcPr>
+            <w:tcW w:w="440" w:type="dxa"/>
+            <w:shd w:val="clear" w:color="auto" w:fill="70AD47" w:themeFill="accent6"/>
+          </w:tcPr>
+          <w:p>
+            <w:pPr>
+              <w:jc w:val="center"/>
+              <w:rPr>
+                <w:highlight w:val="darkGreen"/>
+              </w:rPr>
             </w:pPr>
           </w:p>
         </w:tc>
@@ -2032,6 +2024,16 @@
         <w:tc>
           <w:tcPr>
             <w:tcW w:w="567" w:type="dxa"/>
+          </w:tcPr>
+          <w:p>
+            <w:pPr>
+              <w:jc w:val="center"/>
+            </w:pPr>
+          </w:p>
+        </w:tc>
+        <w:tc>
+          <w:tcPr>
+            <w:tcW w:w="425" w:type="dxa"/>
           </w:tcPr>
           <w:p>
             <w:pPr>
@@ -2270,6 +2272,16 @@
             </w:pPr>
           </w:p>
         </w:tc>
+        <w:tc>
+          <w:tcPr>
+            <w:tcW w:w="425" w:type="dxa"/>
+          </w:tcPr>
+          <w:p>
+            <w:pPr>
+              <w:jc w:val="center"/>
+            </w:pPr>
+          </w:p>
+        </w:tc>
       </w:tr>
       <w:tr>
         <w:trPr>
@@ -2390,6 +2402,12 @@
           </w:tcPr>
           <w:p/>
         </w:tc>
+        <w:tc>
+          <w:tcPr>
+            <w:tcW w:w="425" w:type="dxa"/>
+          </w:tcPr>
+          <w:p/>
+        </w:tc>
       </w:tr>
       <w:tr>
         <w:trPr>
@@ -2510,6 +2528,12 @@
           </w:tcPr>
           <w:p/>
         </w:tc>
+        <w:tc>
+          <w:tcPr>
+            <w:tcW w:w="425" w:type="dxa"/>
+          </w:tcPr>
+          <w:p/>
+        </w:tc>
       </w:tr>
       <w:tr>
         <w:trPr>
@@ -2621,6 +2645,13 @@
         <w:tc>
           <w:tcPr>
             <w:tcW w:w="425" w:type="dxa"/>
+            <w:shd w:val="clear" w:color="auto" w:fill="A6A6A6" w:themeFill="background1" w:themeFillShade="A6"/>
+          </w:tcPr>
+          <w:p/>
+        </w:tc>
+        <w:tc>
+          <w:tcPr>
+            <w:tcW w:w="425" w:type="dxa"/>
           </w:tcPr>
           <w:p/>
         </w:tc>
@@ -2736,6 +2767,12 @@
         <w:tc>
           <w:tcPr>
             <w:tcW w:w="425" w:type="dxa"/>
+          </w:tcPr>
+          <w:p/>
+        </w:tc>
+        <w:tc>
+          <w:tcPr>
+            <w:tcW w:w="425" w:type="dxa"/>
             <w:shd w:val="clear" w:color="auto" w:fill="A6A6A6" w:themeFill="background1" w:themeFillShade="A6"/>
           </w:tcPr>
           <w:p/>
@@ -2840,6 +2877,12 @@
         <w:tc>
           <w:tcPr>
             <w:tcW w:w="567" w:type="dxa"/>
+          </w:tcPr>
+          <w:p/>
+        </w:tc>
+        <w:tc>
+          <w:tcPr>
+            <w:tcW w:w="425" w:type="dxa"/>
           </w:tcPr>
           <w:p/>
         </w:tc>
@@ -2883,6 +2926,7 @@
           <w:sz w:val="24"/>
           <w:lang w:val="pt-BR"/>
         </w:rPr>
+        <w:lastRenderedPageBreak/>
         <w:t>Obs.:</w:t>
       </w:r>
       <w:r>
@@ -2905,7 +2949,7 @@
 </file>
 
 <file path=word/styles.xml><?xml version="1.0" encoding="utf-8"?>
-<w:styles xmlns:mc="http://schemas.openxmlformats.org/markup-compatibility/2006" xmlns:r="http://schemas.openxmlformats.org/officeDocument/2006/relationships" xmlns:w="http://schemas.openxmlformats.org/wordprocessingml/2006/main" xmlns:w14="http://schemas.microsoft.com/office/word/2010/wordml" xmlns:w15="http://schemas.microsoft.com/office/word/2012/wordml" xmlns:w16se="http://schemas.microsoft.com/office/word/2015/wordml/symex" mc:Ignorable="w14 w15 w16se">
+<w:styles xmlns:mc="http://schemas.openxmlformats.org/markup-compatibility/2006" xmlns:r="http://schemas.openxmlformats.org/officeDocument/2006/relationships" xmlns:w="http://schemas.openxmlformats.org/wordprocessingml/2006/main" xmlns:w14="http://schemas.microsoft.com/office/word/2010/wordml" xmlns:w15="http://schemas.microsoft.com/office/word/2012/wordml" xmlns:w16cid="http://schemas.microsoft.com/office/word/2016/wordml/cid" xmlns:w16se="http://schemas.microsoft.com/office/word/2015/wordml/symex" mc:Ignorable="w14 w15 w16se w16cid">
   <w:docDefaults>
     <w:rPrDefault>
       <w:rPr>
@@ -2921,7 +2965,7 @@
       </w:pPr>
     </w:pPrDefault>
   </w:docDefaults>
-  <w:latentStyles w:defLockedState="0" w:defUIPriority="99" w:defSemiHidden="0" w:defUnhideWhenUsed="0" w:defQFormat="0" w:count="371">
+  <w:latentStyles w:defLockedState="0" w:defUIPriority="99" w:defSemiHidden="0" w:defUnhideWhenUsed="0" w:defQFormat="0" w:count="376">
     <w:lsdException w:name="Normal" w:uiPriority="0" w:qFormat="1"/>
     <w:lsdException w:name="heading 1" w:uiPriority="9" w:qFormat="1"/>
     <w:lsdException w:name="heading 2" w:semiHidden="1" w:uiPriority="9" w:unhideWhenUsed="1" w:qFormat="1"/>
@@ -3027,7 +3071,6 @@
     <w:lsdException w:name="HTML Sample" w:semiHidden="1" w:unhideWhenUsed="1"/>
     <w:lsdException w:name="HTML Typewriter" w:semiHidden="1" w:unhideWhenUsed="1"/>
     <w:lsdException w:name="HTML Variable" w:semiHidden="1" w:unhideWhenUsed="1"/>
-    <w:lsdException w:name="Normal Table" w:semiHidden="1" w:unhideWhenUsed="1"/>
     <w:lsdException w:name="annotation subject" w:semiHidden="1" w:unhideWhenUsed="1"/>
     <w:lsdException w:name="No List" w:semiHidden="1" w:unhideWhenUsed="1"/>
     <w:lsdException w:name="Outline List 1" w:semiHidden="1" w:unhideWhenUsed="1"/>
@@ -3070,11 +3113,8 @@
     <w:lsdException w:name="Table Contemporary" w:semiHidden="1" w:unhideWhenUsed="1"/>
     <w:lsdException w:name="Table Elegant" w:semiHidden="1" w:unhideWhenUsed="1"/>
     <w:lsdException w:name="Table Professional" w:semiHidden="1" w:unhideWhenUsed="1"/>
-    <w:lsdException w:name="Table Subtle 1" w:semiHidden="1" w:unhideWhenUsed="1"/>
     <w:lsdException w:name="Table Subtle 2" w:semiHidden="1" w:unhideWhenUsed="1"/>
     <w:lsdException w:name="Table Web 1" w:semiHidden="1" w:unhideWhenUsed="1"/>
-    <w:lsdException w:name="Table Web 2" w:semiHidden="1" w:unhideWhenUsed="1"/>
-    <w:lsdException w:name="Table Web 3" w:semiHidden="1" w:unhideWhenUsed="1"/>
     <w:lsdException w:name="Balloon Text" w:semiHidden="1" w:unhideWhenUsed="1"/>
     <w:lsdException w:name="Table Grid" w:uiPriority="59"/>
     <w:lsdException w:name="Table Theme" w:semiHidden="1" w:unhideWhenUsed="1"/>
@@ -3293,6 +3333,11 @@
     <w:lsdException w:name="List Table 5 Dark Accent 6" w:uiPriority="50"/>
     <w:lsdException w:name="List Table 6 Colorful Accent 6" w:uiPriority="51"/>
     <w:lsdException w:name="List Table 7 Colorful Accent 6" w:uiPriority="52"/>
+    <w:lsdException w:name="Mention" w:semiHidden="1" w:unhideWhenUsed="1"/>
+    <w:lsdException w:name="Smart Hyperlink" w:semiHidden="1" w:unhideWhenUsed="1"/>
+    <w:lsdException w:name="Hashtag" w:semiHidden="1" w:unhideWhenUsed="1"/>
+    <w:lsdException w:name="Unresolved Mention" w:semiHidden="1" w:unhideWhenUsed="1"/>
+    <w:lsdException w:name="Smart Link" w:semiHidden="1" w:unhideWhenUsed="1"/>
   </w:latentStyles>
   <w:style w:type="paragraph" w:default="1" w:styleId="Normal">
     <w:name w:val="Normal"/>

</xml_diff>

<commit_message>
interface inicial e de pause
</commit_message>
<xml_diff>
--- a/Diario de bordo.docx
+++ b/Diario de bordo.docx
@@ -635,6 +635,82 @@
             <w:r>
               <w:t>SIM</w:t>
             </w:r>
+          </w:p>
+        </w:tc>
+      </w:tr>
+      <w:tr>
+        <w:tc>
+          <w:tcPr>
+            <w:tcW w:w="1123" w:type="dxa"/>
+          </w:tcPr>
+          <w:p>
+            <w:pPr>
+              <w:jc w:val="center"/>
+            </w:pPr>
+            <w:r>
+              <w:t>14/04</w:t>
+            </w:r>
+          </w:p>
+        </w:tc>
+        <w:tc>
+          <w:tcPr>
+            <w:tcW w:w="6669" w:type="dxa"/>
+          </w:tcPr>
+          <w:p>
+            <w:r>
+              <w:t xml:space="preserve">Vanderson – Implementação da tela de Pause </w:t>
+            </w:r>
+            <w:r>
+              <w:rPr>
+                <w:b/>
+                <w:bCs/>
+              </w:rPr>
+              <w:t>(Sem inventário)</w:t>
+            </w:r>
+            <w:r>
+              <w:t xml:space="preserve"> e tela inicial. Obs: não foi verificado que as imagens dos botões possuem direitos autorais</w:t>
+            </w:r>
+          </w:p>
+        </w:tc>
+        <w:tc>
+          <w:tcPr>
+            <w:tcW w:w="1275" w:type="dxa"/>
+          </w:tcPr>
+          <w:p>
+            <w:pPr>
+              <w:jc w:val="center"/>
+            </w:pPr>
+            <w:r>
+              <w:t>SIM</w:t>
+            </w:r>
+          </w:p>
+        </w:tc>
+      </w:tr>
+      <w:tr>
+        <w:tc>
+          <w:tcPr>
+            <w:tcW w:w="1123" w:type="dxa"/>
+          </w:tcPr>
+          <w:p>
+            <w:pPr>
+              <w:jc w:val="center"/>
+            </w:pPr>
+          </w:p>
+        </w:tc>
+        <w:tc>
+          <w:tcPr>
+            <w:tcW w:w="6669" w:type="dxa"/>
+          </w:tcPr>
+          <w:p/>
+        </w:tc>
+        <w:tc>
+          <w:tcPr>
+            <w:tcW w:w="1275" w:type="dxa"/>
+          </w:tcPr>
+          <w:p>
+            <w:pPr>
+              <w:jc w:val="center"/>
+            </w:pPr>
           </w:p>
         </w:tc>
       </w:tr>
@@ -2672,6 +2748,7 @@
           </w:tcPr>
           <w:p>
             <w:r>
+              <w:lastRenderedPageBreak/>
               <w:t>Teste</w:t>
             </w:r>
           </w:p>
@@ -2926,7 +3003,6 @@
           <w:sz w:val="24"/>
           <w:lang w:val="pt-BR"/>
         </w:rPr>
-        <w:lastRenderedPageBreak/>
         <w:t>Obs.:</w:t>
       </w:r>
       <w:r>
@@ -3071,6 +3147,7 @@
     <w:lsdException w:name="HTML Sample" w:semiHidden="1" w:unhideWhenUsed="1"/>
     <w:lsdException w:name="HTML Typewriter" w:semiHidden="1" w:unhideWhenUsed="1"/>
     <w:lsdException w:name="HTML Variable" w:semiHidden="1" w:unhideWhenUsed="1"/>
+    <w:lsdException w:name="Normal Table" w:semiHidden="1" w:unhideWhenUsed="1"/>
     <w:lsdException w:name="annotation subject" w:semiHidden="1" w:unhideWhenUsed="1"/>
     <w:lsdException w:name="No List" w:semiHidden="1" w:unhideWhenUsed="1"/>
     <w:lsdException w:name="Outline List 1" w:semiHidden="1" w:unhideWhenUsed="1"/>
@@ -3113,8 +3190,11 @@
     <w:lsdException w:name="Table Contemporary" w:semiHidden="1" w:unhideWhenUsed="1"/>
     <w:lsdException w:name="Table Elegant" w:semiHidden="1" w:unhideWhenUsed="1"/>
     <w:lsdException w:name="Table Professional" w:semiHidden="1" w:unhideWhenUsed="1"/>
+    <w:lsdException w:name="Table Subtle 1" w:semiHidden="1" w:unhideWhenUsed="1"/>
     <w:lsdException w:name="Table Subtle 2" w:semiHidden="1" w:unhideWhenUsed="1"/>
     <w:lsdException w:name="Table Web 1" w:semiHidden="1" w:unhideWhenUsed="1"/>
+    <w:lsdException w:name="Table Web 2" w:semiHidden="1" w:unhideWhenUsed="1"/>
+    <w:lsdException w:name="Table Web 3" w:semiHidden="1" w:unhideWhenUsed="1"/>
     <w:lsdException w:name="Balloon Text" w:semiHidden="1" w:unhideWhenUsed="1"/>
     <w:lsdException w:name="Table Grid" w:uiPriority="59"/>
     <w:lsdException w:name="Table Theme" w:semiHidden="1" w:unhideWhenUsed="1"/>

</xml_diff>

<commit_message>
Atualização do diário de bordo
</commit_message>
<xml_diff>
--- a/Diario de bordo.docx
+++ b/Diario de bordo.docx
@@ -1,6 +1,6 @@
 
 <file path=word/document.xml><?xml version="1.0" encoding="utf-8"?>
-<w:document xmlns:wpc="http://schemas.microsoft.com/office/word/2010/wordprocessingCanvas" xmlns:cx="http://schemas.microsoft.com/office/drawing/2014/chartex" xmlns:cx1="http://schemas.microsoft.com/office/drawing/2015/9/8/chartex" xmlns:cx2="http://schemas.microsoft.com/office/drawing/2015/10/21/chartex" xmlns:cx3="http://schemas.microsoft.com/office/drawing/2016/5/9/chartex" xmlns:cx4="http://schemas.microsoft.com/office/drawing/2016/5/10/chartex" xmlns:cx5="http://schemas.microsoft.com/office/drawing/2016/5/11/chartex" xmlns:cx6="http://schemas.microsoft.com/office/drawing/2016/5/12/chartex" xmlns:cx7="http://schemas.microsoft.com/office/drawing/2016/5/13/chartex" xmlns:cx8="http://schemas.microsoft.com/office/drawing/2016/5/14/chartex" xmlns:mc="http://schemas.openxmlformats.org/markup-compatibility/2006" xmlns:aink="http://schemas.microsoft.com/office/drawing/2016/ink" xmlns:am3d="http://schemas.microsoft.com/office/drawing/2017/model3d" xmlns:o="urn:schemas-microsoft-com:office:office" xmlns:r="http://schemas.openxmlformats.org/officeDocument/2006/relationships" xmlns:m="http://schemas.openxmlformats.org/officeDocument/2006/math" xmlns:v="urn:schemas-microsoft-com:vml" xmlns:wp14="http://schemas.microsoft.com/office/word/2010/wordprocessingDrawing" xmlns:wp="http://schemas.openxmlformats.org/drawingml/2006/wordprocessingDrawing" xmlns:w10="urn:schemas-microsoft-com:office:word" xmlns:w="http://schemas.openxmlformats.org/wordprocessingml/2006/main" xmlns:w14="http://schemas.microsoft.com/office/word/2010/wordml" xmlns:w15="http://schemas.microsoft.com/office/word/2012/wordml" xmlns:w16cid="http://schemas.microsoft.com/office/word/2016/wordml/cid" xmlns:w16se="http://schemas.microsoft.com/office/word/2015/wordml/symex" xmlns:wpg="http://schemas.microsoft.com/office/word/2010/wordprocessingGroup" xmlns:wpi="http://schemas.microsoft.com/office/word/2010/wordprocessingInk" xmlns:wne="http://schemas.microsoft.com/office/word/2006/wordml" xmlns:wps="http://schemas.microsoft.com/office/word/2010/wordprocessingShape" mc:Ignorable="w14 w15 w16se w16cid wp14">
+<w:document xmlns:wpc="http://schemas.microsoft.com/office/word/2010/wordprocessingCanvas" xmlns:cx="http://schemas.microsoft.com/office/drawing/2014/chartex" xmlns:cx1="http://schemas.microsoft.com/office/drawing/2015/9/8/chartex" xmlns:cx2="http://schemas.microsoft.com/office/drawing/2015/10/21/chartex" xmlns:cx3="http://schemas.microsoft.com/office/drawing/2016/5/9/chartex" xmlns:cx4="http://schemas.microsoft.com/office/drawing/2016/5/10/chartex" xmlns:cx5="http://schemas.microsoft.com/office/drawing/2016/5/11/chartex" xmlns:cx6="http://schemas.microsoft.com/office/drawing/2016/5/12/chartex" xmlns:cx7="http://schemas.microsoft.com/office/drawing/2016/5/13/chartex" xmlns:cx8="http://schemas.microsoft.com/office/drawing/2016/5/14/chartex" xmlns:mc="http://schemas.openxmlformats.org/markup-compatibility/2006" xmlns:aink="http://schemas.microsoft.com/office/drawing/2016/ink" xmlns:am3d="http://schemas.microsoft.com/office/drawing/2017/model3d" xmlns:o="urn:schemas-microsoft-com:office:office" xmlns:r="http://schemas.openxmlformats.org/officeDocument/2006/relationships" xmlns:m="http://schemas.openxmlformats.org/officeDocument/2006/math" xmlns:v="urn:schemas-microsoft-com:vml" xmlns:wp14="http://schemas.microsoft.com/office/word/2010/wordprocessingDrawing" xmlns:wp="http://schemas.openxmlformats.org/drawingml/2006/wordprocessingDrawing" xmlns:w10="urn:schemas-microsoft-com:office:word" xmlns:w="http://schemas.openxmlformats.org/wordprocessingml/2006/main" xmlns:w14="http://schemas.microsoft.com/office/word/2010/wordml" xmlns:w15="http://schemas.microsoft.com/office/word/2012/wordml" xmlns:w16cex="http://schemas.microsoft.com/office/word/2018/wordml/cex" xmlns:w16cid="http://schemas.microsoft.com/office/word/2016/wordml/cid" xmlns:w16="http://schemas.microsoft.com/office/word/2018/wordml" xmlns:w16se="http://schemas.microsoft.com/office/word/2015/wordml/symex" xmlns:wpg="http://schemas.microsoft.com/office/word/2010/wordprocessingGroup" xmlns:wpi="http://schemas.microsoft.com/office/word/2010/wordprocessingInk" xmlns:wne="http://schemas.microsoft.com/office/word/2006/wordml" xmlns:wps="http://schemas.microsoft.com/office/word/2010/wordprocessingShape" mc:Ignorable="w14 w15 w16se w16cid w16 w16cex wp14">
   <w:body>
     <w:p>
       <w:pPr>
@@ -118,7 +118,21 @@
               <w:rPr>
                 <w:lang w:val="en-US"/>
               </w:rPr>
-              <w:t>Corte de Sprites: Woodcutter (run,jump,attack123,death,walk,hurt,Ilde,climb,craft)</w:t>
+              <w:t>Corte de Sprites: Woodcutter (</w:t>
+            </w:r>
+            <w:proofErr w:type="gramStart"/>
+            <w:r>
+              <w:rPr>
+                <w:lang w:val="en-US"/>
+              </w:rPr>
+              <w:t>run,jump</w:t>
+            </w:r>
+            <w:proofErr w:type="gramEnd"/>
+            <w:r>
+              <w:rPr>
+                <w:lang w:val="en-US"/>
+              </w:rPr>
+              <w:t>,attack123,death,walk,hurt,Ilde,climb,craft)</w:t>
             </w:r>
           </w:p>
         </w:tc>
@@ -163,24 +177,54 @@
                 <w:lang w:val="en-US"/>
               </w:rPr>
             </w:pPr>
+            <w:proofErr w:type="spellStart"/>
             <w:r>
               <w:rPr>
                 <w:lang w:val="en-US"/>
               </w:rPr>
-              <w:t>Animações: Woodcutter</w:t>
-            </w:r>
-          </w:p>
-          <w:p>
-            <w:pPr>
+              <w:t>Animações</w:t>
+            </w:r>
+            <w:proofErr w:type="spellEnd"/>
+            <w:r>
               <w:rPr>
                 <w:lang w:val="en-US"/>
               </w:rPr>
-            </w:pPr>
-            <w:r>
+              <w:t>: Woodcutter</w:t>
+            </w:r>
+          </w:p>
+          <w:p>
+            <w:pPr>
               <w:rPr>
                 <w:lang w:val="en-US"/>
               </w:rPr>
-              <w:t>(run,jump,walk,death,Ilde)</w:t>
+            </w:pPr>
+            <w:r>
+              <w:rPr>
+                <w:lang w:val="en-US"/>
+              </w:rPr>
+              <w:t>(</w:t>
+            </w:r>
+            <w:proofErr w:type="spellStart"/>
+            <w:proofErr w:type="gramStart"/>
+            <w:r>
+              <w:rPr>
+                <w:lang w:val="en-US"/>
+              </w:rPr>
+              <w:t>run,jump</w:t>
+            </w:r>
+            <w:proofErr w:type="gramEnd"/>
+            <w:r>
+              <w:rPr>
+                <w:lang w:val="en-US"/>
+              </w:rPr>
+              <w:t>,walk,death,Ilde</w:t>
+            </w:r>
+            <w:proofErr w:type="spellEnd"/>
+            <w:r>
+              <w:rPr>
+                <w:lang w:val="en-US"/>
+              </w:rPr>
+              <w:t>)</w:t>
             </w:r>
           </w:p>
         </w:tc>
@@ -238,7 +282,23 @@
               <w:t>Iniciado mecânicas de movimentação no Script Player.</w:t>
             </w:r>
             <w:r>
-              <w:t xml:space="preserve"> Iniciado máquina de estados e criado parâmetros de controle para Idle e run.</w:t>
+              <w:t xml:space="preserve"> Iniciado máquina de estados e criado parâmetros de controle para </w:t>
+            </w:r>
+            <w:proofErr w:type="spellStart"/>
+            <w:r>
+              <w:t>Idle</w:t>
+            </w:r>
+            <w:proofErr w:type="spellEnd"/>
+            <w:r>
+              <w:t xml:space="preserve"> e </w:t>
+            </w:r>
+            <w:proofErr w:type="spellStart"/>
+            <w:r>
+              <w:t>run</w:t>
+            </w:r>
+            <w:proofErr w:type="spellEnd"/>
+            <w:r>
+              <w:t>.</w:t>
             </w:r>
           </w:p>
         </w:tc>
@@ -279,7 +339,21 @@
               <w:rPr>
                 <w:highlight w:val="green"/>
               </w:rPr>
-              <w:t>Criado Colliders do player e Tiles</w:t>
+              <w:t xml:space="preserve">Criado </w:t>
+            </w:r>
+            <w:proofErr w:type="spellStart"/>
+            <w:r>
+              <w:rPr>
+                <w:highlight w:val="green"/>
+              </w:rPr>
+              <w:t>Colliders</w:t>
+            </w:r>
+            <w:proofErr w:type="spellEnd"/>
+            <w:r>
+              <w:rPr>
+                <w:highlight w:val="green"/>
+              </w:rPr>
+              <w:t xml:space="preserve"> do player e Tiles</w:t>
             </w:r>
             <w:r>
               <w:t xml:space="preserve">, </w:t>
@@ -288,7 +362,21 @@
               <w:rPr>
                 <w:highlight w:val="green"/>
               </w:rPr>
-              <w:t>Implementado Level inicial para teste</w:t>
+              <w:t xml:space="preserve">Implementado </w:t>
+            </w:r>
+            <w:proofErr w:type="spellStart"/>
+            <w:r>
+              <w:rPr>
+                <w:highlight w:val="green"/>
+              </w:rPr>
+              <w:t>Level</w:t>
+            </w:r>
+            <w:proofErr w:type="spellEnd"/>
+            <w:r>
+              <w:rPr>
+                <w:highlight w:val="green"/>
+              </w:rPr>
+              <w:t xml:space="preserve"> inicial para teste</w:t>
             </w:r>
             <w:r>
               <w:t xml:space="preserve">, </w:t>
@@ -318,7 +406,21 @@
               <w:rPr>
                 <w:highlight w:val="green"/>
               </w:rPr>
-              <w:t>configurado Tilemap e escalonamento inicial de personagem/tile/</w:t>
+              <w:t xml:space="preserve">configurado </w:t>
+            </w:r>
+            <w:proofErr w:type="spellStart"/>
+            <w:r>
+              <w:rPr>
+                <w:highlight w:val="green"/>
+              </w:rPr>
+              <w:t>Tilemap</w:t>
+            </w:r>
+            <w:proofErr w:type="spellEnd"/>
+            <w:r>
+              <w:rPr>
+                <w:highlight w:val="green"/>
+              </w:rPr>
+              <w:t xml:space="preserve"> e escalonamento inicial de personagem/tile/</w:t>
             </w:r>
             <w:r>
               <w:rPr>
@@ -345,6 +447,7 @@
             <w:pPr>
               <w:jc w:val="center"/>
             </w:pPr>
+            <w:proofErr w:type="spellStart"/>
             <w:r>
               <w:rPr>
                 <w:highlight w:val="green"/>
@@ -357,6 +460,7 @@
               </w:rPr>
               <w:t>Não</w:t>
             </w:r>
+            <w:proofErr w:type="spellEnd"/>
           </w:p>
         </w:tc>
       </w:tr>
@@ -379,23 +483,53 @@
             <w:tcW w:w="6669" w:type="dxa"/>
           </w:tcPr>
           <w:p>
+            <w:proofErr w:type="spellStart"/>
             <w:r>
               <w:rPr>
                 <w:highlight w:val="red"/>
               </w:rPr>
-              <w:t>Interado sobre a mecânica de pulo, alterado coliders do playe</w:t>
-            </w:r>
+              <w:t>Interado</w:t>
+            </w:r>
+            <w:proofErr w:type="spellEnd"/>
             <w:r>
               <w:rPr>
                 <w:highlight w:val="red"/>
               </w:rPr>
+              <w:t xml:space="preserve"> sobre a mecânica de pulo, alterado </w:t>
+            </w:r>
+            <w:proofErr w:type="spellStart"/>
+            <w:r>
+              <w:rPr>
+                <w:highlight w:val="red"/>
+              </w:rPr>
+              <w:t>coliders</w:t>
+            </w:r>
+            <w:proofErr w:type="spellEnd"/>
+            <w:r>
+              <w:rPr>
+                <w:highlight w:val="red"/>
+              </w:rPr>
+              <w:t xml:space="preserve"> do playe</w:t>
+            </w:r>
+            <w:r>
+              <w:rPr>
+                <w:highlight w:val="red"/>
+              </w:rPr>
               <w:t xml:space="preserve">r e </w:t>
             </w:r>
             <w:r>
               <w:rPr>
                 <w:highlight w:val="green"/>
               </w:rPr>
-              <w:t>testado método de detecção</w:t>
+              <w:t xml:space="preserve">testado método de </w:t>
+            </w:r>
+            <w:proofErr w:type="spellStart"/>
+            <w:proofErr w:type="gramStart"/>
+            <w:r>
+              <w:rPr>
+                <w:highlight w:val="green"/>
+              </w:rPr>
+              <w:t>detecção</w:t>
             </w:r>
             <w:r>
               <w:t>,</w:t>
@@ -404,14 +538,30 @@
               <w:rPr>
                 <w:highlight w:val="green"/>
               </w:rPr>
-              <w:t>Criado game manager</w:t>
+              <w:t>Criado</w:t>
+            </w:r>
+            <w:proofErr w:type="spellEnd"/>
+            <w:proofErr w:type="gramEnd"/>
+            <w:r>
+              <w:rPr>
+                <w:highlight w:val="green"/>
+              </w:rPr>
+              <w:t xml:space="preserve"> game manager</w:t>
             </w:r>
             <w:r>
               <w:rPr>
                 <w:highlight w:val="red"/>
               </w:rPr>
-              <w:t>, criado esboço de inimigo com prefabs</w:t>
-            </w:r>
+              <w:t xml:space="preserve">, criado esboço de inimigo com </w:t>
+            </w:r>
+            <w:proofErr w:type="spellStart"/>
+            <w:r>
+              <w:rPr>
+                <w:highlight w:val="red"/>
+              </w:rPr>
+              <w:t>prefabs</w:t>
+            </w:r>
+            <w:proofErr w:type="spellEnd"/>
             <w:r>
               <w:t xml:space="preserve">, </w:t>
             </w:r>
@@ -419,7 +569,35 @@
               <w:rPr>
                 <w:highlight w:val="green"/>
               </w:rPr>
-              <w:t>feito alterações nas transitions das aminações.</w:t>
+              <w:t xml:space="preserve">feito alterações nas </w:t>
+            </w:r>
+            <w:proofErr w:type="spellStart"/>
+            <w:r>
+              <w:rPr>
+                <w:highlight w:val="green"/>
+              </w:rPr>
+              <w:t>transitions</w:t>
+            </w:r>
+            <w:proofErr w:type="spellEnd"/>
+            <w:r>
+              <w:rPr>
+                <w:highlight w:val="green"/>
+              </w:rPr>
+              <w:t xml:space="preserve"> das </w:t>
+            </w:r>
+            <w:proofErr w:type="spellStart"/>
+            <w:r>
+              <w:rPr>
+                <w:highlight w:val="green"/>
+              </w:rPr>
+              <w:t>aminações</w:t>
+            </w:r>
+            <w:proofErr w:type="spellEnd"/>
+            <w:r>
+              <w:rPr>
+                <w:highlight w:val="green"/>
+              </w:rPr>
+              <w:t>.</w:t>
             </w:r>
           </w:p>
         </w:tc>
@@ -431,6 +609,7 @@
             <w:pPr>
               <w:jc w:val="center"/>
             </w:pPr>
+            <w:proofErr w:type="spellStart"/>
             <w:r>
               <w:rPr>
                 <w:highlight w:val="green"/>
@@ -443,6 +622,7 @@
               </w:rPr>
               <w:t>Não</w:t>
             </w:r>
+            <w:proofErr w:type="spellEnd"/>
           </w:p>
         </w:tc>
       </w:tr>
@@ -470,11 +650,47 @@
                 <w:highlight w:val="green"/>
               </w:rPr>
             </w:pPr>
-            <w:r>
-              <w:rPr>
-                <w:highlight w:val="green"/>
-              </w:rPr>
-              <w:t>Elaborado discussão sorbe level design e elaboração da primeira parte, dentro do MVP do jogo</w:t>
+            <w:proofErr w:type="gramStart"/>
+            <w:r>
+              <w:rPr>
+                <w:highlight w:val="green"/>
+              </w:rPr>
+              <w:t>Elaborado discussão</w:t>
+            </w:r>
+            <w:proofErr w:type="gramEnd"/>
+            <w:r>
+              <w:rPr>
+                <w:highlight w:val="green"/>
+              </w:rPr>
+              <w:t xml:space="preserve"> </w:t>
+            </w:r>
+            <w:proofErr w:type="spellStart"/>
+            <w:r>
+              <w:rPr>
+                <w:highlight w:val="green"/>
+              </w:rPr>
+              <w:t>sorbe</w:t>
+            </w:r>
+            <w:proofErr w:type="spellEnd"/>
+            <w:r>
+              <w:rPr>
+                <w:highlight w:val="green"/>
+              </w:rPr>
+              <w:t xml:space="preserve"> </w:t>
+            </w:r>
+            <w:proofErr w:type="spellStart"/>
+            <w:r>
+              <w:rPr>
+                <w:highlight w:val="green"/>
+              </w:rPr>
+              <w:t>level</w:t>
+            </w:r>
+            <w:proofErr w:type="spellEnd"/>
+            <w:r>
+              <w:rPr>
+                <w:highlight w:val="green"/>
+              </w:rPr>
+              <w:t xml:space="preserve"> design e elaboração da primeira parte, dentro do MVP do jogo</w:t>
             </w:r>
           </w:p>
         </w:tc>
@@ -521,7 +737,35 @@
               <w:rPr>
                 <w:highlight w:val="green"/>
               </w:rPr>
-              <w:t>Alterado Script do Pulo, Alterado Script de controle de animação e Transitions da Aminação.</w:t>
+              <w:t xml:space="preserve">Alterado Script do Pulo, Alterado Script de controle de animação e </w:t>
+            </w:r>
+            <w:proofErr w:type="spellStart"/>
+            <w:r>
+              <w:rPr>
+                <w:highlight w:val="green"/>
+              </w:rPr>
+              <w:t>Transitions</w:t>
+            </w:r>
+            <w:proofErr w:type="spellEnd"/>
+            <w:r>
+              <w:rPr>
+                <w:highlight w:val="green"/>
+              </w:rPr>
+              <w:t xml:space="preserve"> da </w:t>
+            </w:r>
+            <w:proofErr w:type="spellStart"/>
+            <w:r>
+              <w:rPr>
+                <w:highlight w:val="green"/>
+              </w:rPr>
+              <w:t>Aminação</w:t>
+            </w:r>
+            <w:proofErr w:type="spellEnd"/>
+            <w:r>
+              <w:rPr>
+                <w:highlight w:val="green"/>
+              </w:rPr>
+              <w:t>.</w:t>
             </w:r>
           </w:p>
         </w:tc>
@@ -533,6 +777,7 @@
             <w:pPr>
               <w:jc w:val="center"/>
             </w:pPr>
+            <w:proofErr w:type="spellStart"/>
             <w:r>
               <w:rPr>
                 <w:highlight w:val="green"/>
@@ -545,6 +790,7 @@
               </w:rPr>
               <w:t>Não</w:t>
             </w:r>
+            <w:proofErr w:type="spellEnd"/>
           </w:p>
         </w:tc>
       </w:tr>
@@ -658,7 +904,15 @@
           </w:tcPr>
           <w:p>
             <w:r>
-              <w:t xml:space="preserve">Vanderson – Implementação da tela de Pause </w:t>
+              <w:t xml:space="preserve">Vanderson – Implementação da tela </w:t>
+            </w:r>
+            <w:proofErr w:type="gramStart"/>
+            <w:r>
+              <w:t>de Pause</w:t>
+            </w:r>
+            <w:proofErr w:type="gramEnd"/>
+            <w:r>
+              <w:t xml:space="preserve"> </w:t>
             </w:r>
             <w:r>
               <w:rPr>
@@ -668,7 +922,15 @@
               <w:t>(Sem inventário)</w:t>
             </w:r>
             <w:r>
-              <w:t xml:space="preserve"> e tela inicial. Obs: não foi verificado que as imagens dos botões possuem direitos autorais</w:t>
+              <w:t xml:space="preserve"> e tela inicial. </w:t>
+            </w:r>
+            <w:proofErr w:type="spellStart"/>
+            <w:r>
+              <w:t>Obs</w:t>
+            </w:r>
+            <w:proofErr w:type="spellEnd"/>
+            <w:r>
+              <w:t>: não foi verificado que as imagens dos botões possuem direitos autorais</w:t>
             </w:r>
           </w:p>
         </w:tc>
@@ -695,13 +957,20 @@
             <w:pPr>
               <w:jc w:val="center"/>
             </w:pPr>
+            <w:r>
+              <w:t>15/04</w:t>
+            </w:r>
           </w:p>
         </w:tc>
         <w:tc>
           <w:tcPr>
             <w:tcW w:w="6669" w:type="dxa"/>
           </w:tcPr>
-          <w:p/>
+          <w:p>
+            <w:r>
+              <w:t>Vanderson – Implementação da morte do herói, a partir da queda (incompleta) e da mecânica de pulo (incompleta)</w:t>
+            </w:r>
+          </w:p>
         </w:tc>
         <w:tc>
           <w:tcPr>
@@ -711,6 +980,9 @@
             <w:pPr>
               <w:jc w:val="center"/>
             </w:pPr>
+            <w:r>
+              <w:t>não</w:t>
+            </w:r>
           </w:p>
         </w:tc>
       </w:tr>
@@ -1656,6 +1928,9 @@
         <w:tc>
           <w:tcPr>
             <w:tcW w:w="440" w:type="dxa"/>
+            <w:tcBorders>
+              <w:bottom w:val="single" w:sz="4" w:space="0" w:color="auto"/>
+            </w:tcBorders>
           </w:tcPr>
           <w:p>
             <w:pPr>
@@ -1830,29 +2105,29 @@
         <w:tc>
           <w:tcPr>
             <w:tcW w:w="440" w:type="dxa"/>
-            <w:shd w:val="clear" w:color="auto" w:fill="A6A6A6" w:themeFill="background1" w:themeFillShade="A6"/>
-          </w:tcPr>
-          <w:p>
-            <w:pPr>
-              <w:jc w:val="center"/>
-            </w:pPr>
-          </w:p>
-        </w:tc>
-        <w:tc>
-          <w:tcPr>
-            <w:tcW w:w="440" w:type="dxa"/>
-            <w:shd w:val="clear" w:color="auto" w:fill="A6A6A6" w:themeFill="background1" w:themeFillShade="A6"/>
-          </w:tcPr>
-          <w:p>
-            <w:pPr>
-              <w:jc w:val="center"/>
-            </w:pPr>
-          </w:p>
-        </w:tc>
-        <w:tc>
-          <w:tcPr>
-            <w:tcW w:w="440" w:type="dxa"/>
-            <w:shd w:val="clear" w:color="auto" w:fill="A6A6A6" w:themeFill="background1" w:themeFillShade="A6"/>
+            <w:shd w:val="clear" w:color="auto" w:fill="70AD47" w:themeFill="accent6"/>
+          </w:tcPr>
+          <w:p>
+            <w:pPr>
+              <w:jc w:val="center"/>
+            </w:pPr>
+          </w:p>
+        </w:tc>
+        <w:tc>
+          <w:tcPr>
+            <w:tcW w:w="440" w:type="dxa"/>
+            <w:shd w:val="clear" w:color="auto" w:fill="70AD47" w:themeFill="accent6"/>
+          </w:tcPr>
+          <w:p>
+            <w:pPr>
+              <w:jc w:val="center"/>
+            </w:pPr>
+          </w:p>
+        </w:tc>
+        <w:tc>
+          <w:tcPr>
+            <w:tcW w:w="440" w:type="dxa"/>
+            <w:shd w:val="clear" w:color="auto" w:fill="FF0000"/>
           </w:tcPr>
           <w:p>
             <w:pPr>
@@ -2027,29 +2302,32 @@
         <w:tc>
           <w:tcPr>
             <w:tcW w:w="440" w:type="dxa"/>
-            <w:shd w:val="clear" w:color="auto" w:fill="A6A6A6" w:themeFill="background1" w:themeFillShade="A6"/>
-          </w:tcPr>
-          <w:p>
-            <w:pPr>
-              <w:jc w:val="center"/>
-            </w:pPr>
-          </w:p>
-        </w:tc>
-        <w:tc>
-          <w:tcPr>
-            <w:tcW w:w="440" w:type="dxa"/>
-            <w:shd w:val="clear" w:color="auto" w:fill="A6A6A6" w:themeFill="background1" w:themeFillShade="A6"/>
-          </w:tcPr>
-          <w:p>
-            <w:pPr>
-              <w:jc w:val="center"/>
-            </w:pPr>
-          </w:p>
-        </w:tc>
-        <w:tc>
-          <w:tcPr>
-            <w:tcW w:w="440" w:type="dxa"/>
-            <w:shd w:val="clear" w:color="auto" w:fill="A6A6A6" w:themeFill="background1" w:themeFillShade="A6"/>
+            <w:shd w:val="clear" w:color="auto" w:fill="70AD47" w:themeFill="accent6"/>
+          </w:tcPr>
+          <w:p>
+            <w:pPr>
+              <w:jc w:val="center"/>
+            </w:pPr>
+          </w:p>
+        </w:tc>
+        <w:tc>
+          <w:tcPr>
+            <w:tcW w:w="440" w:type="dxa"/>
+            <w:shd w:val="clear" w:color="auto" w:fill="70AD47" w:themeFill="accent6"/>
+          </w:tcPr>
+          <w:p>
+            <w:pPr>
+              <w:jc w:val="center"/>
+            </w:pPr>
+          </w:p>
+        </w:tc>
+        <w:tc>
+          <w:tcPr>
+            <w:tcW w:w="440" w:type="dxa"/>
+            <w:tcBorders>
+              <w:bottom w:val="nil"/>
+            </w:tcBorders>
+            <w:shd w:val="clear" w:color="auto" w:fill="FF0000"/>
           </w:tcPr>
           <w:p>
             <w:pPr>
@@ -2259,6 +2537,9 @@
         <w:tc>
           <w:tcPr>
             <w:tcW w:w="440" w:type="dxa"/>
+            <w:tcBorders>
+              <w:top w:val="nil"/>
+            </w:tcBorders>
           </w:tcPr>
           <w:p>
             <w:pPr>
@@ -2408,21 +2689,21 @@
         <w:tc>
           <w:tcPr>
             <w:tcW w:w="440" w:type="dxa"/>
-            <w:shd w:val="clear" w:color="auto" w:fill="A6A6A6" w:themeFill="background1" w:themeFillShade="A6"/>
-          </w:tcPr>
-          <w:p/>
-        </w:tc>
-        <w:tc>
-          <w:tcPr>
-            <w:tcW w:w="440" w:type="dxa"/>
-            <w:shd w:val="clear" w:color="auto" w:fill="A6A6A6" w:themeFill="background1" w:themeFillShade="A6"/>
-          </w:tcPr>
-          <w:p/>
-        </w:tc>
-        <w:tc>
-          <w:tcPr>
-            <w:tcW w:w="440" w:type="dxa"/>
-            <w:shd w:val="clear" w:color="auto" w:fill="A6A6A6" w:themeFill="background1" w:themeFillShade="A6"/>
+            <w:shd w:val="clear" w:color="auto" w:fill="70AD47" w:themeFill="accent6"/>
+          </w:tcPr>
+          <w:p/>
+        </w:tc>
+        <w:tc>
+          <w:tcPr>
+            <w:tcW w:w="440" w:type="dxa"/>
+            <w:shd w:val="clear" w:color="auto" w:fill="70AD47" w:themeFill="accent6"/>
+          </w:tcPr>
+          <w:p/>
+        </w:tc>
+        <w:tc>
+          <w:tcPr>
+            <w:tcW w:w="440" w:type="dxa"/>
+            <w:shd w:val="clear" w:color="auto" w:fill="70AD47" w:themeFill="accent6"/>
           </w:tcPr>
           <w:p/>
         </w:tc>
@@ -2534,21 +2815,21 @@
         <w:tc>
           <w:tcPr>
             <w:tcW w:w="440" w:type="dxa"/>
-            <w:shd w:val="clear" w:color="auto" w:fill="A6A6A6" w:themeFill="background1" w:themeFillShade="A6"/>
-          </w:tcPr>
-          <w:p/>
-        </w:tc>
-        <w:tc>
-          <w:tcPr>
-            <w:tcW w:w="440" w:type="dxa"/>
-            <w:shd w:val="clear" w:color="auto" w:fill="A6A6A6" w:themeFill="background1" w:themeFillShade="A6"/>
-          </w:tcPr>
-          <w:p/>
-        </w:tc>
-        <w:tc>
-          <w:tcPr>
-            <w:tcW w:w="440" w:type="dxa"/>
-            <w:shd w:val="clear" w:color="auto" w:fill="A6A6A6" w:themeFill="background1" w:themeFillShade="A6"/>
+            <w:shd w:val="clear" w:color="auto" w:fill="70AD47" w:themeFill="accent6"/>
+          </w:tcPr>
+          <w:p/>
+        </w:tc>
+        <w:tc>
+          <w:tcPr>
+            <w:tcW w:w="440" w:type="dxa"/>
+            <w:shd w:val="clear" w:color="auto" w:fill="70AD47" w:themeFill="accent6"/>
+          </w:tcPr>
+          <w:p/>
+        </w:tc>
+        <w:tc>
+          <w:tcPr>
+            <w:tcW w:w="440" w:type="dxa"/>
+            <w:shd w:val="clear" w:color="auto" w:fill="70AD47" w:themeFill="accent6"/>
           </w:tcPr>
           <w:p/>
         </w:tc>
@@ -2641,40 +2922,42 @@
         <w:tc>
           <w:tcPr>
             <w:tcW w:w="467" w:type="dxa"/>
+            <w:shd w:val="clear" w:color="auto" w:fill="8EAADB" w:themeFill="accent5" w:themeFillTint="99"/>
           </w:tcPr>
           <w:p/>
         </w:tc>
         <w:tc>
           <w:tcPr>
             <w:tcW w:w="441" w:type="dxa"/>
-            <w:shd w:val="clear" w:color="auto" w:fill="auto"/>
-          </w:tcPr>
-          <w:p/>
-        </w:tc>
-        <w:tc>
-          <w:tcPr>
-            <w:tcW w:w="440" w:type="dxa"/>
-            <w:shd w:val="clear" w:color="auto" w:fill="auto"/>
-          </w:tcPr>
-          <w:p/>
-        </w:tc>
-        <w:tc>
-          <w:tcPr>
-            <w:tcW w:w="440" w:type="dxa"/>
-            <w:shd w:val="clear" w:color="auto" w:fill="auto"/>
-          </w:tcPr>
-          <w:p/>
-        </w:tc>
-        <w:tc>
-          <w:tcPr>
-            <w:tcW w:w="440" w:type="dxa"/>
-            <w:shd w:val="clear" w:color="auto" w:fill="auto"/>
-          </w:tcPr>
-          <w:p/>
-        </w:tc>
-        <w:tc>
-          <w:tcPr>
-            <w:tcW w:w="440" w:type="dxa"/>
+            <w:shd w:val="clear" w:color="auto" w:fill="8EAADB" w:themeFill="accent5" w:themeFillTint="99"/>
+          </w:tcPr>
+          <w:p/>
+        </w:tc>
+        <w:tc>
+          <w:tcPr>
+            <w:tcW w:w="440" w:type="dxa"/>
+            <w:shd w:val="clear" w:color="auto" w:fill="8EAADB" w:themeFill="accent5" w:themeFillTint="99"/>
+          </w:tcPr>
+          <w:p/>
+        </w:tc>
+        <w:tc>
+          <w:tcPr>
+            <w:tcW w:w="440" w:type="dxa"/>
+            <w:shd w:val="clear" w:color="auto" w:fill="8EAADB" w:themeFill="accent5" w:themeFillTint="99"/>
+          </w:tcPr>
+          <w:p/>
+        </w:tc>
+        <w:tc>
+          <w:tcPr>
+            <w:tcW w:w="440" w:type="dxa"/>
+            <w:shd w:val="clear" w:color="auto" w:fill="8EAADB" w:themeFill="accent5" w:themeFillTint="99"/>
+          </w:tcPr>
+          <w:p/>
+        </w:tc>
+        <w:tc>
+          <w:tcPr>
+            <w:tcW w:w="440" w:type="dxa"/>
+            <w:shd w:val="clear" w:color="auto" w:fill="8EAADB" w:themeFill="accent5" w:themeFillTint="99"/>
           </w:tcPr>
           <w:p/>
         </w:tc>
@@ -2748,7 +3031,6 @@
           </w:tcPr>
           <w:p>
             <w:r>
-              <w:lastRenderedPageBreak/>
               <w:t>Teste</w:t>
             </w:r>
           </w:p>
@@ -3013,6 +3295,35 @@
         <w:t xml:space="preserve"> caso haja necessidade, haverá mais 3 dias antes do prazo máximo de entrega;</w:t>
       </w:r>
     </w:p>
+    <w:p>
+      <w:pPr>
+        <w:pStyle w:val="PargrafodaLista"/>
+        <w:tabs>
+          <w:tab w:val="left" w:pos="7672"/>
+        </w:tabs>
+        <w:ind w:left="0" w:firstLine="360"/>
+        <w:rPr>
+          <w:sz w:val="24"/>
+          <w:lang w:val="pt-BR"/>
+        </w:rPr>
+      </w:pPr>
+      <w:r>
+        <w:rPr>
+          <w:b/>
+          <w:bCs/>
+          <w:sz w:val="24"/>
+          <w:lang w:val="pt-BR"/>
+        </w:rPr>
+        <w:t>Obs.:</w:t>
+      </w:r>
+      <w:r>
+        <w:rPr>
+          <w:sz w:val="24"/>
+          <w:lang w:val="pt-BR"/>
+        </w:rPr>
+        <w:t xml:space="preserve"> em azul estão partes do projeto que já foram adiantadas.</w:t>
+      </w:r>
+    </w:p>
     <w:p/>
     <w:sectPr>
       <w:pgSz w:w="11906" w:h="16838"/>
@@ -3025,7 +3336,7 @@
 </file>
 
 <file path=word/styles.xml><?xml version="1.0" encoding="utf-8"?>
-<w:styles xmlns:mc="http://schemas.openxmlformats.org/markup-compatibility/2006" xmlns:r="http://schemas.openxmlformats.org/officeDocument/2006/relationships" xmlns:w="http://schemas.openxmlformats.org/wordprocessingml/2006/main" xmlns:w14="http://schemas.microsoft.com/office/word/2010/wordml" xmlns:w15="http://schemas.microsoft.com/office/word/2012/wordml" xmlns:w16cid="http://schemas.microsoft.com/office/word/2016/wordml/cid" xmlns:w16se="http://schemas.microsoft.com/office/word/2015/wordml/symex" mc:Ignorable="w14 w15 w16se w16cid">
+<w:styles xmlns:mc="http://schemas.openxmlformats.org/markup-compatibility/2006" xmlns:r="http://schemas.openxmlformats.org/officeDocument/2006/relationships" xmlns:w="http://schemas.openxmlformats.org/wordprocessingml/2006/main" xmlns:w14="http://schemas.microsoft.com/office/word/2010/wordml" xmlns:w15="http://schemas.microsoft.com/office/word/2012/wordml" xmlns:w16cex="http://schemas.microsoft.com/office/word/2018/wordml/cex" xmlns:w16cid="http://schemas.microsoft.com/office/word/2016/wordml/cid" xmlns:w16="http://schemas.microsoft.com/office/word/2018/wordml" xmlns:w16se="http://schemas.microsoft.com/office/word/2015/wordml/symex" mc:Ignorable="w14 w15 w16se w16cid w16 w16cex">
   <w:docDefaults>
     <w:rPrDefault>
       <w:rPr>

</xml_diff>

<commit_message>
Textos inseridos, sistema de cartas melhorado e diario de bordo
</commit_message>
<xml_diff>
--- a/Diario de bordo.docx
+++ b/Diario de bordo.docx
@@ -336,106 +336,40 @@
           </w:tcPr>
           <w:p>
             <w:r>
-              <w:rPr>
-                <w:highlight w:val="green"/>
-              </w:rPr>
               <w:t xml:space="preserve">Criado </w:t>
             </w:r>
             <w:proofErr w:type="spellStart"/>
             <w:r>
-              <w:rPr>
-                <w:highlight w:val="green"/>
-              </w:rPr>
               <w:t>Colliders</w:t>
             </w:r>
             <w:proofErr w:type="spellEnd"/>
             <w:r>
-              <w:rPr>
-                <w:highlight w:val="green"/>
-              </w:rPr>
-              <w:t xml:space="preserve"> do player e Tiles</w:t>
-            </w:r>
-            <w:r>
-              <w:t xml:space="preserve">, </w:t>
-            </w:r>
-            <w:r>
-              <w:rPr>
-                <w:highlight w:val="green"/>
-              </w:rPr>
-              <w:t xml:space="preserve">Implementado </w:t>
+              <w:t xml:space="preserve"> do player e Tiles, Implementado </w:t>
             </w:r>
             <w:proofErr w:type="spellStart"/>
             <w:r>
-              <w:rPr>
-                <w:highlight w:val="green"/>
-              </w:rPr>
               <w:t>Level</w:t>
             </w:r>
             <w:proofErr w:type="spellEnd"/>
             <w:r>
-              <w:rPr>
-                <w:highlight w:val="green"/>
-              </w:rPr>
-              <w:t xml:space="preserve"> inicial para teste</w:t>
-            </w:r>
-            <w:r>
-              <w:t xml:space="preserve">, </w:t>
-            </w:r>
-            <w:r>
-              <w:rPr>
-                <w:highlight w:val="green"/>
-              </w:rPr>
-              <w:t>criado mecânica inic</w:t>
-            </w:r>
-            <w:r>
-              <w:rPr>
-                <w:highlight w:val="green"/>
-              </w:rPr>
+              <w:t xml:space="preserve"> inicial para teste, criado mecânica inic</w:t>
+            </w:r>
+            <w:r>
               <w:t>i</w:t>
             </w:r>
             <w:r>
-              <w:rPr>
-                <w:highlight w:val="green"/>
-              </w:rPr>
-              <w:t>al de pulo</w:t>
-            </w:r>
-            <w:r>
-              <w:t xml:space="preserve">, </w:t>
-            </w:r>
-            <w:r>
-              <w:rPr>
-                <w:highlight w:val="green"/>
-              </w:rPr>
-              <w:t xml:space="preserve">configurado </w:t>
+              <w:t xml:space="preserve">al de pulo, configurado </w:t>
             </w:r>
             <w:proofErr w:type="spellStart"/>
             <w:r>
-              <w:rPr>
-                <w:highlight w:val="green"/>
-              </w:rPr>
               <w:t>Tilemap</w:t>
             </w:r>
             <w:proofErr w:type="spellEnd"/>
             <w:r>
-              <w:rPr>
-                <w:highlight w:val="green"/>
-              </w:rPr>
               <w:t xml:space="preserve"> e escalonamento inicial de personagem/tile/</w:t>
             </w:r>
             <w:r>
-              <w:rPr>
-                <w:highlight w:val="green"/>
-              </w:rPr>
-              <w:t>câmera</w:t>
-            </w:r>
-            <w:r>
-              <w:t xml:space="preserve">. </w:t>
-            </w:r>
-            <w:r>
-              <w:rPr>
-                <w:highlight w:val="red"/>
-              </w:rPr>
-              <w:t>Esboço do primeiro inimigo</w:t>
+              <w:t>câmera. Esboço do primeiro inimigo</w:t>
             </w:r>
           </w:p>
         </w:tc>
@@ -447,20 +381,15 @@
             <w:pPr>
               <w:jc w:val="center"/>
             </w:pPr>
-            <w:proofErr w:type="spellStart"/>
-            <w:r>
-              <w:rPr>
-                <w:highlight w:val="green"/>
-              </w:rPr>
+            <w:r>
               <w:t>Sim</w:t>
             </w:r>
             <w:r>
-              <w:rPr>
-                <w:highlight w:val="red"/>
-              </w:rPr>
+              <w:t>/</w:t>
+            </w:r>
+            <w:r>
               <w:t>Não</w:t>
             </w:r>
-            <w:proofErr w:type="spellEnd"/>
           </w:p>
         </w:tc>
       </w:tr>
@@ -485,118 +414,58 @@
           <w:p>
             <w:proofErr w:type="spellStart"/>
             <w:r>
-              <w:rPr>
-                <w:highlight w:val="red"/>
-              </w:rPr>
               <w:t>Interado</w:t>
             </w:r>
             <w:proofErr w:type="spellEnd"/>
             <w:r>
-              <w:rPr>
-                <w:highlight w:val="red"/>
-              </w:rPr>
               <w:t xml:space="preserve"> sobre a mecânica de pulo, alterado </w:t>
             </w:r>
             <w:proofErr w:type="spellStart"/>
             <w:r>
-              <w:rPr>
-                <w:highlight w:val="red"/>
-              </w:rPr>
               <w:t>coliders</w:t>
             </w:r>
             <w:proofErr w:type="spellEnd"/>
             <w:r>
-              <w:rPr>
-                <w:highlight w:val="red"/>
-              </w:rPr>
               <w:t xml:space="preserve"> do playe</w:t>
             </w:r>
             <w:r>
-              <w:rPr>
-                <w:highlight w:val="red"/>
-              </w:rPr>
-              <w:t xml:space="preserve">r e </w:t>
-            </w:r>
-            <w:r>
-              <w:rPr>
-                <w:highlight w:val="green"/>
-              </w:rPr>
-              <w:t xml:space="preserve">testado método de </w:t>
+              <w:t xml:space="preserve">r e testado método de </w:t>
             </w:r>
             <w:proofErr w:type="spellStart"/>
             <w:proofErr w:type="gramStart"/>
             <w:r>
-              <w:rPr>
-                <w:highlight w:val="green"/>
-              </w:rPr>
               <w:t>detecção</w:t>
             </w:r>
             <w:r>
-              <w:t>,</w:t>
-            </w:r>
-            <w:r>
-              <w:rPr>
-                <w:highlight w:val="green"/>
-              </w:rPr>
-              <w:t>Criado</w:t>
+              <w:t>,Criado</w:t>
             </w:r>
             <w:proofErr w:type="spellEnd"/>
             <w:proofErr w:type="gramEnd"/>
             <w:r>
-              <w:rPr>
-                <w:highlight w:val="green"/>
-              </w:rPr>
-              <w:t xml:space="preserve"> game manager</w:t>
-            </w:r>
-            <w:r>
-              <w:rPr>
-                <w:highlight w:val="red"/>
-              </w:rPr>
-              <w:t xml:space="preserve">, criado esboço de inimigo com </w:t>
+              <w:t xml:space="preserve"> game manager, criado esboço de inimigo com </w:t>
             </w:r>
             <w:proofErr w:type="spellStart"/>
             <w:r>
-              <w:rPr>
-                <w:highlight w:val="red"/>
-              </w:rPr>
               <w:t>prefabs</w:t>
             </w:r>
             <w:proofErr w:type="spellEnd"/>
             <w:r>
-              <w:t xml:space="preserve">, </w:t>
-            </w:r>
-            <w:r>
-              <w:rPr>
-                <w:highlight w:val="green"/>
-              </w:rPr>
-              <w:t xml:space="preserve">feito alterações nas </w:t>
+              <w:t xml:space="preserve">, feito alterações nas </w:t>
             </w:r>
             <w:proofErr w:type="spellStart"/>
             <w:r>
-              <w:rPr>
-                <w:highlight w:val="green"/>
-              </w:rPr>
               <w:t>transitions</w:t>
             </w:r>
             <w:proofErr w:type="spellEnd"/>
             <w:r>
-              <w:rPr>
-                <w:highlight w:val="green"/>
-              </w:rPr>
               <w:t xml:space="preserve"> das </w:t>
             </w:r>
             <w:proofErr w:type="spellStart"/>
             <w:r>
-              <w:rPr>
-                <w:highlight w:val="green"/>
-              </w:rPr>
               <w:t>aminações</w:t>
             </w:r>
             <w:proofErr w:type="spellEnd"/>
             <w:r>
-              <w:rPr>
-                <w:highlight w:val="green"/>
-              </w:rPr>
               <w:t>.</w:t>
             </w:r>
           </w:p>
@@ -609,20 +478,15 @@
             <w:pPr>
               <w:jc w:val="center"/>
             </w:pPr>
-            <w:proofErr w:type="spellStart"/>
-            <w:r>
-              <w:rPr>
-                <w:highlight w:val="green"/>
-              </w:rPr>
+            <w:r>
               <w:t>Sim</w:t>
             </w:r>
             <w:r>
-              <w:rPr>
-                <w:highlight w:val="red"/>
-              </w:rPr>
+              <w:t>/</w:t>
+            </w:r>
+            <w:r>
               <w:t>Não</w:t>
             </w:r>
-            <w:proofErr w:type="spellEnd"/>
           </w:p>
         </w:tc>
       </w:tr>
@@ -645,51 +509,28 @@
             <w:tcW w:w="6669" w:type="dxa"/>
           </w:tcPr>
           <w:p>
-            <w:pPr>
-              <w:rPr>
-                <w:highlight w:val="green"/>
-              </w:rPr>
-            </w:pPr>
             <w:proofErr w:type="gramStart"/>
             <w:r>
-              <w:rPr>
-                <w:highlight w:val="green"/>
-              </w:rPr>
               <w:t>Elaborado discussão</w:t>
             </w:r>
             <w:proofErr w:type="gramEnd"/>
             <w:r>
-              <w:rPr>
-                <w:highlight w:val="green"/>
-              </w:rPr>
               <w:t xml:space="preserve"> </w:t>
             </w:r>
             <w:proofErr w:type="spellStart"/>
             <w:r>
-              <w:rPr>
-                <w:highlight w:val="green"/>
-              </w:rPr>
               <w:t>sorbe</w:t>
             </w:r>
             <w:proofErr w:type="spellEnd"/>
             <w:r>
-              <w:rPr>
-                <w:highlight w:val="green"/>
-              </w:rPr>
               <w:t xml:space="preserve"> </w:t>
             </w:r>
             <w:proofErr w:type="spellStart"/>
             <w:r>
-              <w:rPr>
-                <w:highlight w:val="green"/>
-              </w:rPr>
               <w:t>level</w:t>
             </w:r>
             <w:proofErr w:type="spellEnd"/>
             <w:r>
-              <w:rPr>
-                <w:highlight w:val="green"/>
-              </w:rPr>
               <w:t xml:space="preserve"> design e elaboração da primeira parte, dentro do MVP do jogo</w:t>
             </w:r>
           </w:p>
@@ -701,14 +542,8 @@
           <w:p>
             <w:pPr>
               <w:jc w:val="center"/>
-              <w:rPr>
-                <w:highlight w:val="green"/>
-              </w:rPr>
-            </w:pPr>
-            <w:r>
-              <w:rPr>
-                <w:highlight w:val="green"/>
-              </w:rPr>
+            </w:pPr>
+            <w:r>
               <w:t>Sim</w:t>
             </w:r>
           </w:p>
@@ -734,37 +569,22 @@
           </w:tcPr>
           <w:p>
             <w:r>
-              <w:rPr>
-                <w:highlight w:val="green"/>
-              </w:rPr>
               <w:t xml:space="preserve">Alterado Script do Pulo, Alterado Script de controle de animação e </w:t>
             </w:r>
             <w:proofErr w:type="spellStart"/>
             <w:r>
-              <w:rPr>
-                <w:highlight w:val="green"/>
-              </w:rPr>
               <w:t>Transitions</w:t>
             </w:r>
             <w:proofErr w:type="spellEnd"/>
             <w:r>
-              <w:rPr>
-                <w:highlight w:val="green"/>
-              </w:rPr>
               <w:t xml:space="preserve"> da </w:t>
             </w:r>
             <w:proofErr w:type="spellStart"/>
             <w:r>
-              <w:rPr>
-                <w:highlight w:val="green"/>
-              </w:rPr>
               <w:t>Aminação</w:t>
             </w:r>
             <w:proofErr w:type="spellEnd"/>
             <w:r>
-              <w:rPr>
-                <w:highlight w:val="green"/>
-              </w:rPr>
               <w:t>.</w:t>
             </w:r>
           </w:p>
@@ -777,20 +597,15 @@
             <w:pPr>
               <w:jc w:val="center"/>
             </w:pPr>
-            <w:proofErr w:type="spellStart"/>
-            <w:r>
-              <w:rPr>
-                <w:highlight w:val="green"/>
-              </w:rPr>
+            <w:r>
               <w:t>Sim</w:t>
             </w:r>
             <w:r>
-              <w:rPr>
-                <w:highlight w:val="red"/>
-              </w:rPr>
+              <w:t>/</w:t>
+            </w:r>
+            <w:r>
               <w:t>Não</w:t>
             </w:r>
-            <w:proofErr w:type="spellEnd"/>
           </w:p>
         </w:tc>
       </w:tr>
@@ -813,15 +628,7 @@
             <w:tcW w:w="6669" w:type="dxa"/>
           </w:tcPr>
           <w:p>
-            <w:pPr>
-              <w:rPr>
-                <w:highlight w:val="green"/>
-              </w:rPr>
-            </w:pPr>
-            <w:r>
-              <w:rPr>
-                <w:highlight w:val="green"/>
-              </w:rPr>
+            <w:r>
               <w:t>Realizado o controle de câmera, centralizado no personagem e com detecção de borda</w:t>
             </w:r>
           </w:p>
@@ -833,14 +640,8 @@
           <w:p>
             <w:pPr>
               <w:jc w:val="center"/>
-              <w:rPr>
-                <w:highlight w:val="green"/>
-              </w:rPr>
-            </w:pPr>
-            <w:r>
-              <w:rPr>
-                <w:highlight w:val="green"/>
-              </w:rPr>
+            </w:pPr>
+            <w:r>
               <w:t>sim</w:t>
             </w:r>
           </w:p>
@@ -904,7 +705,14 @@
           </w:tcPr>
           <w:p>
             <w:r>
-              <w:t xml:space="preserve">Vanderson – Implementação da tela </w:t>
+              <w:rPr>
+                <w:b/>
+                <w:bCs/>
+              </w:rPr>
+              <w:t>Vanderson</w:t>
+            </w:r>
+            <w:r>
+              <w:t xml:space="preserve"> – Implementação da tela </w:t>
             </w:r>
             <w:proofErr w:type="gramStart"/>
             <w:r>
@@ -968,7 +776,14 @@
           </w:tcPr>
           <w:p>
             <w:r>
-              <w:t>Vanderson – Implementação da morte do herói, a partir da queda (incompleta) e da mecânica de pulo (incompleta)</w:t>
+              <w:rPr>
+                <w:b/>
+                <w:bCs/>
+              </w:rPr>
+              <w:t xml:space="preserve">Vanderson </w:t>
+            </w:r>
+            <w:r>
+              <w:t>– Implementação da morte do herói, a partir da queda (incompleta) e da mecânica de pulo (incompleta)</w:t>
             </w:r>
           </w:p>
         </w:tc>
@@ -981,8 +796,280 @@
               <w:jc w:val="center"/>
             </w:pPr>
             <w:r>
+              <w:t>sim</w:t>
+            </w:r>
+          </w:p>
+        </w:tc>
+      </w:tr>
+      <w:tr>
+        <w:tc>
+          <w:tcPr>
+            <w:tcW w:w="1123" w:type="dxa"/>
+          </w:tcPr>
+          <w:p>
+            <w:pPr>
+              <w:jc w:val="center"/>
+            </w:pPr>
+            <w:r>
+              <w:t>18/04</w:t>
+            </w:r>
+          </w:p>
+        </w:tc>
+        <w:tc>
+          <w:tcPr>
+            <w:tcW w:w="6669" w:type="dxa"/>
+          </w:tcPr>
+          <w:p>
+            <w:r>
+              <w:rPr>
+                <w:b/>
+                <w:bCs/>
+              </w:rPr>
+              <w:t>Anderson</w:t>
+            </w:r>
+            <w:r>
+              <w:t xml:space="preserve"> – implementado </w:t>
+            </w:r>
+            <w:proofErr w:type="spellStart"/>
+            <w:r>
+              <w:t>level</w:t>
+            </w:r>
+            <w:proofErr w:type="spellEnd"/>
+            <w:r>
+              <w:t xml:space="preserve"> design esboçado, </w:t>
+            </w:r>
+            <w:proofErr w:type="gramStart"/>
+            <w:r>
+              <w:t>melhorado animações</w:t>
+            </w:r>
+            <w:proofErr w:type="gramEnd"/>
+            <w:r>
+              <w:t xml:space="preserve"> do </w:t>
+            </w:r>
+            <w:proofErr w:type="spellStart"/>
+            <w:r>
+              <w:t>runner</w:t>
+            </w:r>
+            <w:proofErr w:type="spellEnd"/>
+            <w:r>
+              <w:t xml:space="preserve"> e do </w:t>
+            </w:r>
+            <w:proofErr w:type="spellStart"/>
+            <w:r>
+              <w:t>shooter</w:t>
+            </w:r>
+            <w:proofErr w:type="spellEnd"/>
+            <w:r>
+              <w:t>, sem implementação de tiro.</w:t>
+            </w:r>
+          </w:p>
+        </w:tc>
+        <w:tc>
+          <w:tcPr>
+            <w:tcW w:w="1275" w:type="dxa"/>
+          </w:tcPr>
+          <w:p>
+            <w:pPr>
+              <w:jc w:val="center"/>
+            </w:pPr>
+            <w:r>
               <w:t>não</w:t>
             </w:r>
+          </w:p>
+        </w:tc>
+      </w:tr>
+      <w:tr>
+        <w:tc>
+          <w:tcPr>
+            <w:tcW w:w="1123" w:type="dxa"/>
+          </w:tcPr>
+          <w:p>
+            <w:pPr>
+              <w:jc w:val="center"/>
+            </w:pPr>
+            <w:r>
+              <w:t>20/04</w:t>
+            </w:r>
+          </w:p>
+        </w:tc>
+        <w:tc>
+          <w:tcPr>
+            <w:tcW w:w="6669" w:type="dxa"/>
+          </w:tcPr>
+          <w:p>
+            <w:r>
+              <w:rPr>
+                <w:b/>
+                <w:bCs/>
+              </w:rPr>
+              <w:t>Vanderson</w:t>
+            </w:r>
+            <w:r>
+              <w:t xml:space="preserve"> – melhorado sistema de morte do herói e implementado mecânica de tiro pelo </w:t>
+            </w:r>
+            <w:proofErr w:type="spellStart"/>
+            <w:r>
+              <w:t>shooter</w:t>
+            </w:r>
+            <w:proofErr w:type="spellEnd"/>
+          </w:p>
+        </w:tc>
+        <w:tc>
+          <w:tcPr>
+            <w:tcW w:w="1275" w:type="dxa"/>
+          </w:tcPr>
+          <w:p>
+            <w:pPr>
+              <w:jc w:val="center"/>
+            </w:pPr>
+            <w:r>
+              <w:t>não</w:t>
+            </w:r>
+          </w:p>
+        </w:tc>
+      </w:tr>
+      <w:tr>
+        <w:tc>
+          <w:tcPr>
+            <w:tcW w:w="1123" w:type="dxa"/>
+          </w:tcPr>
+          <w:p>
+            <w:pPr>
+              <w:jc w:val="center"/>
+            </w:pPr>
+            <w:r>
+              <w:t>21/04</w:t>
+            </w:r>
+          </w:p>
+        </w:tc>
+        <w:tc>
+          <w:tcPr>
+            <w:tcW w:w="6669" w:type="dxa"/>
+          </w:tcPr>
+          <w:p>
+            <w:r>
+              <w:t>A</w:t>
+            </w:r>
+            <w:r>
+              <w:rPr>
+                <w:b/>
+                <w:bCs/>
+              </w:rPr>
+              <w:t>nderson</w:t>
+            </w:r>
+            <w:r>
+              <w:t xml:space="preserve"> – conclusão da implementação de abaixar do personagem; atirador concluído; </w:t>
+            </w:r>
+            <w:proofErr w:type="gramStart"/>
+            <w:r>
+              <w:t>adicionado morte</w:t>
+            </w:r>
+            <w:proofErr w:type="gramEnd"/>
+            <w:r>
+              <w:t xml:space="preserve"> pelo </w:t>
+            </w:r>
+            <w:proofErr w:type="spellStart"/>
+            <w:r>
+              <w:t>runner</w:t>
+            </w:r>
+            <w:proofErr w:type="spellEnd"/>
+            <w:r>
+              <w:t xml:space="preserve"> (caso ele encoste)</w:t>
+            </w:r>
+          </w:p>
+        </w:tc>
+        <w:tc>
+          <w:tcPr>
+            <w:tcW w:w="1275" w:type="dxa"/>
+          </w:tcPr>
+          <w:p>
+            <w:pPr>
+              <w:jc w:val="center"/>
+            </w:pPr>
+            <w:r>
+              <w:t>Sim</w:t>
+            </w:r>
+          </w:p>
+        </w:tc>
+      </w:tr>
+      <w:tr>
+        <w:tc>
+          <w:tcPr>
+            <w:tcW w:w="1123" w:type="dxa"/>
+          </w:tcPr>
+          <w:p>
+            <w:pPr>
+              <w:jc w:val="center"/>
+            </w:pPr>
+            <w:r>
+              <w:t>22/04</w:t>
+            </w:r>
+          </w:p>
+        </w:tc>
+        <w:tc>
+          <w:tcPr>
+            <w:tcW w:w="6669" w:type="dxa"/>
+          </w:tcPr>
+          <w:p>
+            <w:r>
+              <w:rPr>
+                <w:b/>
+                <w:bCs/>
+              </w:rPr>
+              <w:t>Vanderson</w:t>
+            </w:r>
+            <w:r>
+              <w:t xml:space="preserve"> – Inserido textos da narrativa do jogo, melhorado sistema de adicionar cartas, esboço do último </w:t>
+            </w:r>
+            <w:proofErr w:type="spellStart"/>
+            <w:r>
+              <w:t>level</w:t>
+            </w:r>
+            <w:proofErr w:type="spellEnd"/>
+            <w:r>
+              <w:t>;</w:t>
+            </w:r>
+          </w:p>
+        </w:tc>
+        <w:tc>
+          <w:tcPr>
+            <w:tcW w:w="1275" w:type="dxa"/>
+          </w:tcPr>
+          <w:p>
+            <w:pPr>
+              <w:jc w:val="center"/>
+            </w:pPr>
+            <w:r>
+              <w:t>Sim</w:t>
+            </w:r>
+          </w:p>
+        </w:tc>
+      </w:tr>
+      <w:tr>
+        <w:tc>
+          <w:tcPr>
+            <w:tcW w:w="1123" w:type="dxa"/>
+          </w:tcPr>
+          <w:p>
+            <w:pPr>
+              <w:jc w:val="center"/>
+            </w:pPr>
+          </w:p>
+        </w:tc>
+        <w:tc>
+          <w:tcPr>
+            <w:tcW w:w="6669" w:type="dxa"/>
+          </w:tcPr>
+          <w:p/>
+        </w:tc>
+        <w:tc>
+          <w:tcPr>
+            <w:tcW w:w="1275" w:type="dxa"/>
+          </w:tcPr>
+          <w:p>
+            <w:pPr>
+              <w:jc w:val="center"/>
+            </w:pPr>
           </w:p>
         </w:tc>
       </w:tr>
@@ -1675,7 +1762,7 @@
         <w:tc>
           <w:tcPr>
             <w:tcW w:w="335" w:type="dxa"/>
-            <w:shd w:val="clear" w:color="auto" w:fill="FFFF00"/>
+            <w:shd w:val="clear" w:color="auto" w:fill="70AD47" w:themeFill="accent6"/>
           </w:tcPr>
           <w:p>
             <w:pPr>
@@ -1863,7 +1950,7 @@
         <w:tc>
           <w:tcPr>
             <w:tcW w:w="335" w:type="dxa"/>
-            <w:shd w:val="clear" w:color="auto" w:fill="FFFF00"/>
+            <w:shd w:val="clear" w:color="auto" w:fill="70AD47" w:themeFill="accent6"/>
           </w:tcPr>
           <w:p>
             <w:pPr>
@@ -2039,6 +2126,7 @@
           </w:tcPr>
           <w:p>
             <w:r>
+              <w:lastRenderedPageBreak/>
               <w:t>Desenvolver o sistema de controle do jogador</w:t>
             </w:r>
           </w:p>
@@ -2138,16 +2226,18 @@
         <w:tc>
           <w:tcPr>
             <w:tcW w:w="440" w:type="dxa"/>
-          </w:tcPr>
-          <w:p>
-            <w:pPr>
-              <w:jc w:val="center"/>
-            </w:pPr>
-          </w:p>
-        </w:tc>
-        <w:tc>
-          <w:tcPr>
-            <w:tcW w:w="440" w:type="dxa"/>
+            <w:shd w:val="clear" w:color="auto" w:fill="FF0000"/>
+          </w:tcPr>
+          <w:p>
+            <w:pPr>
+              <w:jc w:val="center"/>
+            </w:pPr>
+          </w:p>
+        </w:tc>
+        <w:tc>
+          <w:tcPr>
+            <w:tcW w:w="440" w:type="dxa"/>
+            <w:shd w:val="clear" w:color="auto" w:fill="FF0000"/>
           </w:tcPr>
           <w:p>
             <w:pPr>
@@ -2158,6 +2248,7 @@
         <w:tc>
           <w:tcPr>
             <w:tcW w:w="537" w:type="dxa"/>
+            <w:shd w:val="clear" w:color="auto" w:fill="FF0000"/>
           </w:tcPr>
           <w:p>
             <w:pPr>
@@ -2168,6 +2259,7 @@
         <w:tc>
           <w:tcPr>
             <w:tcW w:w="426" w:type="dxa"/>
+            <w:shd w:val="clear" w:color="auto" w:fill="FF0000"/>
           </w:tcPr>
           <w:p>
             <w:pPr>
@@ -2178,26 +2270,29 @@
         <w:tc>
           <w:tcPr>
             <w:tcW w:w="567" w:type="dxa"/>
-          </w:tcPr>
-          <w:p>
-            <w:pPr>
-              <w:jc w:val="center"/>
-            </w:pPr>
-          </w:p>
-        </w:tc>
-        <w:tc>
-          <w:tcPr>
-            <w:tcW w:w="425" w:type="dxa"/>
-          </w:tcPr>
-          <w:p>
-            <w:pPr>
-              <w:jc w:val="center"/>
-            </w:pPr>
-          </w:p>
-        </w:tc>
-        <w:tc>
-          <w:tcPr>
-            <w:tcW w:w="425" w:type="dxa"/>
+            <w:shd w:val="clear" w:color="auto" w:fill="FF0000"/>
+          </w:tcPr>
+          <w:p>
+            <w:pPr>
+              <w:jc w:val="center"/>
+            </w:pPr>
+          </w:p>
+        </w:tc>
+        <w:tc>
+          <w:tcPr>
+            <w:tcW w:w="425" w:type="dxa"/>
+            <w:shd w:val="clear" w:color="auto" w:fill="FF0000"/>
+          </w:tcPr>
+          <w:p>
+            <w:pPr>
+              <w:jc w:val="center"/>
+            </w:pPr>
+          </w:p>
+        </w:tc>
+        <w:tc>
+          <w:tcPr>
+            <w:tcW w:w="425" w:type="dxa"/>
+            <w:shd w:val="clear" w:color="auto" w:fill="323E4F" w:themeFill="text2" w:themeFillShade="BF"/>
           </w:tcPr>
           <w:p>
             <w:pPr>
@@ -2550,18 +2645,18 @@
         <w:tc>
           <w:tcPr>
             <w:tcW w:w="440" w:type="dxa"/>
-            <w:shd w:val="clear" w:color="auto" w:fill="A6A6A6" w:themeFill="background1" w:themeFillShade="A6"/>
-          </w:tcPr>
-          <w:p>
-            <w:pPr>
-              <w:jc w:val="center"/>
-            </w:pPr>
-          </w:p>
-        </w:tc>
-        <w:tc>
-          <w:tcPr>
-            <w:tcW w:w="440" w:type="dxa"/>
-            <w:shd w:val="clear" w:color="auto" w:fill="A6A6A6" w:themeFill="background1" w:themeFillShade="A6"/>
+            <w:shd w:val="clear" w:color="auto" w:fill="323E4F" w:themeFill="text2" w:themeFillShade="BF"/>
+          </w:tcPr>
+          <w:p>
+            <w:pPr>
+              <w:jc w:val="center"/>
+            </w:pPr>
+          </w:p>
+        </w:tc>
+        <w:tc>
+          <w:tcPr>
+            <w:tcW w:w="440" w:type="dxa"/>
+            <w:shd w:val="clear" w:color="auto" w:fill="323E4F" w:themeFill="text2" w:themeFillShade="BF"/>
           </w:tcPr>
           <w:p>
             <w:pPr>
@@ -2710,46 +2805,49 @@
         <w:tc>
           <w:tcPr>
             <w:tcW w:w="440" w:type="dxa"/>
-            <w:shd w:val="clear" w:color="auto" w:fill="A6A6A6" w:themeFill="background1" w:themeFillShade="A6"/>
-          </w:tcPr>
-          <w:p/>
-        </w:tc>
-        <w:tc>
-          <w:tcPr>
-            <w:tcW w:w="440" w:type="dxa"/>
-            <w:shd w:val="clear" w:color="auto" w:fill="A6A6A6" w:themeFill="background1" w:themeFillShade="A6"/>
+            <w:shd w:val="clear" w:color="auto" w:fill="70AD47" w:themeFill="accent6"/>
+          </w:tcPr>
+          <w:p/>
+        </w:tc>
+        <w:tc>
+          <w:tcPr>
+            <w:tcW w:w="440" w:type="dxa"/>
+            <w:shd w:val="clear" w:color="auto" w:fill="70AD47" w:themeFill="accent6"/>
           </w:tcPr>
           <w:p/>
         </w:tc>
         <w:tc>
           <w:tcPr>
             <w:tcW w:w="537" w:type="dxa"/>
-            <w:shd w:val="clear" w:color="auto" w:fill="A6A6A6" w:themeFill="background1" w:themeFillShade="A6"/>
+            <w:shd w:val="clear" w:color="auto" w:fill="70AD47" w:themeFill="accent6"/>
           </w:tcPr>
           <w:p/>
         </w:tc>
         <w:tc>
           <w:tcPr>
             <w:tcW w:w="426" w:type="dxa"/>
-            <w:shd w:val="clear" w:color="auto" w:fill="A6A6A6" w:themeFill="background1" w:themeFillShade="A6"/>
+            <w:shd w:val="clear" w:color="auto" w:fill="70AD47" w:themeFill="accent6"/>
           </w:tcPr>
           <w:p/>
         </w:tc>
         <w:tc>
           <w:tcPr>
             <w:tcW w:w="567" w:type="dxa"/>
-          </w:tcPr>
-          <w:p/>
-        </w:tc>
-        <w:tc>
-          <w:tcPr>
-            <w:tcW w:w="425" w:type="dxa"/>
-          </w:tcPr>
-          <w:p/>
-        </w:tc>
-        <w:tc>
-          <w:tcPr>
-            <w:tcW w:w="425" w:type="dxa"/>
+            <w:shd w:val="clear" w:color="auto" w:fill="FF0000"/>
+          </w:tcPr>
+          <w:p/>
+        </w:tc>
+        <w:tc>
+          <w:tcPr>
+            <w:tcW w:w="425" w:type="dxa"/>
+            <w:shd w:val="clear" w:color="auto" w:fill="FF0000"/>
+          </w:tcPr>
+          <w:p/>
+        </w:tc>
+        <w:tc>
+          <w:tcPr>
+            <w:tcW w:w="425" w:type="dxa"/>
+            <w:shd w:val="clear" w:color="auto" w:fill="323E4F" w:themeFill="text2" w:themeFillShade="BF"/>
           </w:tcPr>
           <w:p/>
         </w:tc>
@@ -2836,9 +2934,15 @@
         <w:tc>
           <w:tcPr>
             <w:tcW w:w="440" w:type="dxa"/>
-            <w:shd w:val="clear" w:color="auto" w:fill="A6A6A6" w:themeFill="background1" w:themeFillShade="A6"/>
-          </w:tcPr>
-          <w:p/>
+            <w:shd w:val="clear" w:color="auto" w:fill="323E4F" w:themeFill="text2" w:themeFillShade="BF"/>
+          </w:tcPr>
+          <w:p>
+            <w:pPr>
+              <w:rPr>
+                <w:highlight w:val="darkBlue"/>
+              </w:rPr>
+            </w:pPr>
+          </w:p>
         </w:tc>
         <w:tc>
           <w:tcPr>
@@ -2964,6 +3068,7 @@
         <w:tc>
           <w:tcPr>
             <w:tcW w:w="440" w:type="dxa"/>
+            <w:shd w:val="clear" w:color="auto" w:fill="323E4F" w:themeFill="text2" w:themeFillShade="BF"/>
           </w:tcPr>
           <w:p/>
         </w:tc>
@@ -3285,7 +3390,25 @@
           <w:sz w:val="24"/>
           <w:lang w:val="pt-BR"/>
         </w:rPr>
-        <w:t>Obs.:</w:t>
+        <w:t>Obs.</w:t>
+      </w:r>
+      <w:r>
+        <w:rPr>
+          <w:b/>
+          <w:bCs/>
+          <w:sz w:val="24"/>
+          <w:lang w:val="pt-BR"/>
+        </w:rPr>
+        <w:t>1</w:t>
+      </w:r>
+      <w:r>
+        <w:rPr>
+          <w:b/>
+          <w:bCs/>
+          <w:sz w:val="24"/>
+          <w:lang w:val="pt-BR"/>
+        </w:rPr>
+        <w:t>:</w:t>
       </w:r>
       <w:r>
         <w:rPr>
@@ -3314,7 +3437,25 @@
           <w:sz w:val="24"/>
           <w:lang w:val="pt-BR"/>
         </w:rPr>
-        <w:t>Obs.:</w:t>
+        <w:t>Obs.</w:t>
+      </w:r>
+      <w:r>
+        <w:rPr>
+          <w:b/>
+          <w:bCs/>
+          <w:sz w:val="24"/>
+          <w:lang w:val="pt-BR"/>
+        </w:rPr>
+        <w:t>2</w:t>
+      </w:r>
+      <w:r>
+        <w:rPr>
+          <w:b/>
+          <w:bCs/>
+          <w:sz w:val="24"/>
+          <w:lang w:val="pt-BR"/>
+        </w:rPr>
+        <w:t>:</w:t>
       </w:r>
       <w:r>
         <w:rPr>
@@ -3322,6 +3463,53 @@
           <w:lang w:val="pt-BR"/>
         </w:rPr>
         <w:t xml:space="preserve"> em azul estão partes do projeto que já foram adiantadas.</w:t>
+      </w:r>
+    </w:p>
+    <w:p>
+      <w:pPr>
+        <w:pStyle w:val="PargrafodaLista"/>
+        <w:tabs>
+          <w:tab w:val="left" w:pos="7672"/>
+        </w:tabs>
+        <w:ind w:left="0" w:firstLine="360"/>
+        <w:rPr>
+          <w:sz w:val="24"/>
+          <w:lang w:val="pt-BR"/>
+        </w:rPr>
+      </w:pPr>
+      <w:r>
+        <w:rPr>
+          <w:b/>
+          <w:bCs/>
+          <w:sz w:val="24"/>
+          <w:lang w:val="pt-BR"/>
+        </w:rPr>
+        <w:t>Obs.</w:t>
+      </w:r>
+      <w:r>
+        <w:rPr>
+          <w:b/>
+          <w:bCs/>
+          <w:sz w:val="24"/>
+          <w:lang w:val="pt-BR"/>
+        </w:rPr>
+        <w:t>3</w:t>
+      </w:r>
+      <w:r>
+        <w:rPr>
+          <w:b/>
+          <w:bCs/>
+          <w:sz w:val="24"/>
+          <w:lang w:val="pt-BR"/>
+        </w:rPr>
+        <w:t>:</w:t>
+      </w:r>
+      <w:r>
+        <w:rPr>
+          <w:sz w:val="24"/>
+          <w:lang w:val="pt-BR"/>
+        </w:rPr>
+        <w:t xml:space="preserve"> Em azul escuro estão as partes concluídas.</w:t>
       </w:r>
     </w:p>
     <w:p/>

</xml_diff>

<commit_message>
Atualizado diario de bordo, incluindo comentários sobre os prazos.
</commit_message>
<xml_diff>
--- a/Diario de bordo.docx
+++ b/Diario de bordo.docx
@@ -1054,13 +1054,334 @@
             <w:pPr>
               <w:jc w:val="center"/>
             </w:pPr>
+            <w:r>
+              <w:t>23 e 24</w:t>
+            </w:r>
           </w:p>
         </w:tc>
         <w:tc>
           <w:tcPr>
             <w:tcW w:w="6669" w:type="dxa"/>
           </w:tcPr>
-          <w:p/>
+          <w:p>
+            <w:r>
+              <w:rPr>
+                <w:b/>
+                <w:bCs/>
+              </w:rPr>
+              <w:t xml:space="preserve">Vanderson/Anderson – </w:t>
+            </w:r>
+            <w:r>
+              <w:t xml:space="preserve">Concluído montagem do </w:t>
+            </w:r>
+            <w:proofErr w:type="spellStart"/>
+            <w:r>
+              <w:t>level</w:t>
+            </w:r>
+            <w:proofErr w:type="spellEnd"/>
+            <w:r>
+              <w:t>, distribuído as cartas no cenário.</w:t>
+            </w:r>
+          </w:p>
+        </w:tc>
+        <w:tc>
+          <w:tcPr>
+            <w:tcW w:w="1275" w:type="dxa"/>
+          </w:tcPr>
+          <w:p>
+            <w:pPr>
+              <w:jc w:val="center"/>
+            </w:pPr>
+            <w:r>
+              <w:t>SIM</w:t>
+            </w:r>
+          </w:p>
+        </w:tc>
+      </w:tr>
+      <w:tr>
+        <w:tc>
+          <w:tcPr>
+            <w:tcW w:w="1123" w:type="dxa"/>
+          </w:tcPr>
+          <w:p>
+            <w:pPr>
+              <w:jc w:val="center"/>
+            </w:pPr>
+            <w:r>
+              <w:t>25/04</w:t>
+            </w:r>
+          </w:p>
+        </w:tc>
+        <w:tc>
+          <w:tcPr>
+            <w:tcW w:w="6669" w:type="dxa"/>
+          </w:tcPr>
+          <w:p>
+            <w:r>
+              <w:rPr>
+                <w:b/>
+                <w:bCs/>
+              </w:rPr>
+              <w:t xml:space="preserve">Vanderson – </w:t>
+            </w:r>
+            <w:r>
+              <w:t xml:space="preserve">concluído sistema de fim de jogo e montado a </w:t>
+            </w:r>
+            <w:proofErr w:type="gramStart"/>
+            <w:r>
+              <w:t>primeira build</w:t>
+            </w:r>
+            <w:proofErr w:type="gramEnd"/>
+          </w:p>
+        </w:tc>
+        <w:tc>
+          <w:tcPr>
+            <w:tcW w:w="1275" w:type="dxa"/>
+          </w:tcPr>
+          <w:p>
+            <w:pPr>
+              <w:jc w:val="center"/>
+            </w:pPr>
+            <w:r>
+              <w:t>SIM</w:t>
+            </w:r>
+          </w:p>
+        </w:tc>
+      </w:tr>
+      <w:tr>
+        <w:tc>
+          <w:tcPr>
+            <w:tcW w:w="1123" w:type="dxa"/>
+          </w:tcPr>
+          <w:p>
+            <w:pPr>
+              <w:jc w:val="center"/>
+            </w:pPr>
+            <w:r>
+              <w:t>26 e 27/04</w:t>
+            </w:r>
+          </w:p>
+        </w:tc>
+        <w:tc>
+          <w:tcPr>
+            <w:tcW w:w="6669" w:type="dxa"/>
+          </w:tcPr>
+          <w:p>
+            <w:r>
+              <w:rPr>
+                <w:b/>
+                <w:bCs/>
+              </w:rPr>
+              <w:t xml:space="preserve">Anderson – </w:t>
+            </w:r>
+            <w:r>
+              <w:t>melhorado sistema de colisão do jogador.</w:t>
+            </w:r>
+          </w:p>
+        </w:tc>
+        <w:tc>
+          <w:tcPr>
+            <w:tcW w:w="1275" w:type="dxa"/>
+          </w:tcPr>
+          <w:p>
+            <w:pPr>
+              <w:jc w:val="center"/>
+            </w:pPr>
+            <w:r>
+              <w:t>SIM</w:t>
+            </w:r>
+          </w:p>
+        </w:tc>
+      </w:tr>
+      <w:tr>
+        <w:tc>
+          <w:tcPr>
+            <w:tcW w:w="1123" w:type="dxa"/>
+          </w:tcPr>
+          <w:p>
+            <w:pPr>
+              <w:jc w:val="center"/>
+            </w:pPr>
+            <w:r>
+              <w:t>28/04</w:t>
+            </w:r>
+          </w:p>
+        </w:tc>
+        <w:tc>
+          <w:tcPr>
+            <w:tcW w:w="6669" w:type="dxa"/>
+          </w:tcPr>
+          <w:p>
+            <w:r>
+              <w:rPr>
+                <w:b/>
+                <w:bCs/>
+              </w:rPr>
+              <w:t>Anderson</w:t>
+            </w:r>
+            <w:r>
+              <w:t xml:space="preserve"> – resolvido bugs das animações de personagens e inimigos.</w:t>
+            </w:r>
+          </w:p>
+        </w:tc>
+        <w:tc>
+          <w:tcPr>
+            <w:tcW w:w="1275" w:type="dxa"/>
+          </w:tcPr>
+          <w:p>
+            <w:pPr>
+              <w:jc w:val="center"/>
+            </w:pPr>
+            <w:r>
+              <w:t>Sim</w:t>
+            </w:r>
+          </w:p>
+        </w:tc>
+      </w:tr>
+      <w:tr>
+        <w:tc>
+          <w:tcPr>
+            <w:tcW w:w="1123" w:type="dxa"/>
+          </w:tcPr>
+          <w:p>
+            <w:pPr>
+              <w:jc w:val="center"/>
+            </w:pPr>
+            <w:r>
+              <w:t>29/04</w:t>
+            </w:r>
+          </w:p>
+        </w:tc>
+        <w:tc>
+          <w:tcPr>
+            <w:tcW w:w="6669" w:type="dxa"/>
+          </w:tcPr>
+          <w:p>
+            <w:r>
+              <w:rPr>
+                <w:b/>
+                <w:bCs/>
+              </w:rPr>
+              <w:t xml:space="preserve">Vanderson – </w:t>
+            </w:r>
+            <w:r>
+              <w:t xml:space="preserve">Montado página no </w:t>
+            </w:r>
+            <w:proofErr w:type="spellStart"/>
+            <w:r>
+              <w:t>Itchio</w:t>
+            </w:r>
+            <w:proofErr w:type="spellEnd"/>
+            <w:r>
+              <w:t xml:space="preserve"> e disponibilizado jogo para testes</w:t>
+            </w:r>
+          </w:p>
+        </w:tc>
+        <w:tc>
+          <w:tcPr>
+            <w:tcW w:w="1275" w:type="dxa"/>
+          </w:tcPr>
+          <w:p>
+            <w:pPr>
+              <w:jc w:val="center"/>
+            </w:pPr>
+            <w:r>
+              <w:t>SIM</w:t>
+            </w:r>
+          </w:p>
+        </w:tc>
+      </w:tr>
+      <w:tr>
+        <w:tc>
+          <w:tcPr>
+            <w:tcW w:w="1123" w:type="dxa"/>
+          </w:tcPr>
+          <w:p>
+            <w:pPr>
+              <w:jc w:val="center"/>
+            </w:pPr>
+            <w:r>
+              <w:t>30/04</w:t>
+            </w:r>
+          </w:p>
+        </w:tc>
+        <w:tc>
+          <w:tcPr>
+            <w:tcW w:w="6669" w:type="dxa"/>
+          </w:tcPr>
+          <w:p>
+            <w:r>
+              <w:rPr>
+                <w:b/>
+                <w:bCs/>
+              </w:rPr>
+              <w:t>Vanderson/Anderson</w:t>
+            </w:r>
+            <w:r>
+              <w:t xml:space="preserve"> - </w:t>
+            </w:r>
+            <w:proofErr w:type="gramStart"/>
+            <w:r>
+              <w:t>Concluído bugs</w:t>
+            </w:r>
+            <w:proofErr w:type="gramEnd"/>
+            <w:r>
+              <w:t xml:space="preserve"> de fim de jogo, resolvido problema da câmera, cartas, montado build e entregado o jogo</w:t>
+            </w:r>
+          </w:p>
+        </w:tc>
+        <w:tc>
+          <w:tcPr>
+            <w:tcW w:w="1275" w:type="dxa"/>
+          </w:tcPr>
+          <w:p>
+            <w:pPr>
+              <w:jc w:val="center"/>
+            </w:pPr>
+            <w:r>
+              <w:t>SIM</w:t>
+            </w:r>
+          </w:p>
+        </w:tc>
+      </w:tr>
+      <w:tr>
+        <w:tc>
+          <w:tcPr>
+            <w:tcW w:w="1123" w:type="dxa"/>
+          </w:tcPr>
+          <w:p>
+            <w:pPr>
+              <w:jc w:val="center"/>
+            </w:pPr>
+            <w:r>
+              <w:t>07/05</w:t>
+            </w:r>
+          </w:p>
+        </w:tc>
+        <w:tc>
+          <w:tcPr>
+            <w:tcW w:w="6669" w:type="dxa"/>
+          </w:tcPr>
+          <w:p>
+            <w:r>
+              <w:rPr>
+                <w:b/>
+                <w:bCs/>
+              </w:rPr>
+              <w:t>Vanderson/Anderson –</w:t>
+            </w:r>
+            <w:r>
+              <w:t xml:space="preserve"> realizado reunião de fechamento do projeto </w:t>
+            </w:r>
+            <w:proofErr w:type="gramStart"/>
+            <w:r>
+              <w:t>para  JAM</w:t>
+            </w:r>
+            <w:proofErr w:type="gramEnd"/>
+            <w:r>
+              <w:t>, discutido pontos positivos/negativos e futuras perspectivas</w:t>
+            </w:r>
+          </w:p>
         </w:tc>
         <w:tc>
           <w:tcPr>
@@ -1074,6 +1395,18 @@
         </w:tc>
       </w:tr>
     </w:tbl>
+    <w:p>
+      <w:pPr>
+        <w:tabs>
+          <w:tab w:val="left" w:pos="7672"/>
+        </w:tabs>
+        <w:rPr>
+          <w:b/>
+          <w:sz w:val="28"/>
+          <w:szCs w:val="28"/>
+        </w:rPr>
+      </w:pPr>
+    </w:p>
     <w:p>
       <w:pPr>
         <w:tabs>
@@ -2126,7 +2459,6 @@
           </w:tcPr>
           <w:p>
             <w:r>
-              <w:lastRenderedPageBreak/>
               <w:t>Desenvolver o sistema de controle do jogador</w:t>
             </w:r>
           </w:p>
@@ -2433,16 +2765,18 @@
         <w:tc>
           <w:tcPr>
             <w:tcW w:w="440" w:type="dxa"/>
-          </w:tcPr>
-          <w:p>
-            <w:pPr>
-              <w:jc w:val="center"/>
-            </w:pPr>
-          </w:p>
-        </w:tc>
-        <w:tc>
-          <w:tcPr>
-            <w:tcW w:w="440" w:type="dxa"/>
+            <w:shd w:val="clear" w:color="auto" w:fill="FF0000"/>
+          </w:tcPr>
+          <w:p>
+            <w:pPr>
+              <w:jc w:val="center"/>
+            </w:pPr>
+          </w:p>
+        </w:tc>
+        <w:tc>
+          <w:tcPr>
+            <w:tcW w:w="440" w:type="dxa"/>
+            <w:shd w:val="clear" w:color="auto" w:fill="FF0000"/>
           </w:tcPr>
           <w:p>
             <w:pPr>
@@ -2453,6 +2787,7 @@
         <w:tc>
           <w:tcPr>
             <w:tcW w:w="537" w:type="dxa"/>
+            <w:shd w:val="clear" w:color="auto" w:fill="FF0000"/>
           </w:tcPr>
           <w:p>
             <w:pPr>
@@ -2463,6 +2798,7 @@
         <w:tc>
           <w:tcPr>
             <w:tcW w:w="426" w:type="dxa"/>
+            <w:shd w:val="clear" w:color="auto" w:fill="FF0000"/>
           </w:tcPr>
           <w:p>
             <w:pPr>
@@ -2473,6 +2809,7 @@
         <w:tc>
           <w:tcPr>
             <w:tcW w:w="567" w:type="dxa"/>
+            <w:shd w:val="clear" w:color="auto" w:fill="FF0000"/>
           </w:tcPr>
           <w:p>
             <w:pPr>
@@ -2483,6 +2820,7 @@
         <w:tc>
           <w:tcPr>
             <w:tcW w:w="425" w:type="dxa"/>
+            <w:shd w:val="clear" w:color="auto" w:fill="FF0000"/>
           </w:tcPr>
           <w:p>
             <w:pPr>
@@ -2493,6 +2831,7 @@
         <w:tc>
           <w:tcPr>
             <w:tcW w:w="425" w:type="dxa"/>
+            <w:shd w:val="clear" w:color="auto" w:fill="FF0000"/>
           </w:tcPr>
           <w:p>
             <w:pPr>
@@ -2503,6 +2842,7 @@
         <w:tc>
           <w:tcPr>
             <w:tcW w:w="425" w:type="dxa"/>
+            <w:shd w:val="clear" w:color="auto" w:fill="FF0000"/>
           </w:tcPr>
           <w:p>
             <w:pPr>
@@ -2513,6 +2853,7 @@
         <w:tc>
           <w:tcPr>
             <w:tcW w:w="425" w:type="dxa"/>
+            <w:shd w:val="clear" w:color="auto" w:fill="FF0000"/>
           </w:tcPr>
           <w:p>
             <w:pPr>
@@ -3237,13 +3578,14 @@
         <w:tc>
           <w:tcPr>
             <w:tcW w:w="425" w:type="dxa"/>
-            <w:shd w:val="clear" w:color="auto" w:fill="A6A6A6" w:themeFill="background1" w:themeFillShade="A6"/>
+            <w:shd w:val="clear" w:color="auto" w:fill="FF0000"/>
           </w:tcPr>
           <w:p/>
         </w:tc>
         <w:tc>
           <w:tcPr>
             <w:tcW w:w="425" w:type="dxa"/>
+            <w:shd w:val="clear" w:color="auto" w:fill="FF0000"/>
           </w:tcPr>
           <w:p/>
         </w:tc>
@@ -3365,7 +3707,7 @@
         <w:tc>
           <w:tcPr>
             <w:tcW w:w="425" w:type="dxa"/>
-            <w:shd w:val="clear" w:color="auto" w:fill="A6A6A6" w:themeFill="background1" w:themeFillShade="A6"/>
+            <w:shd w:val="clear" w:color="auto" w:fill="FF0000"/>
           </w:tcPr>
           <w:p/>
         </w:tc>
@@ -3512,7 +3854,138 @@
         <w:t xml:space="preserve"> Em azul escuro estão as partes concluídas.</w:t>
       </w:r>
     </w:p>
-    <w:p/>
+    <w:p>
+      <w:pPr>
+        <w:pStyle w:val="PargrafodaLista"/>
+        <w:tabs>
+          <w:tab w:val="left" w:pos="7672"/>
+        </w:tabs>
+        <w:ind w:left="0" w:firstLine="360"/>
+        <w:rPr>
+          <w:sz w:val="24"/>
+          <w:lang w:val="pt-BR"/>
+        </w:rPr>
+      </w:pPr>
+    </w:p>
+    <w:p>
+      <w:pPr>
+        <w:pStyle w:val="PargrafodaLista"/>
+        <w:tabs>
+          <w:tab w:val="left" w:pos="7672"/>
+        </w:tabs>
+        <w:ind w:left="0" w:firstLine="360"/>
+        <w:rPr>
+          <w:b/>
+          <w:bCs/>
+          <w:sz w:val="24"/>
+          <w:lang w:val="pt-BR"/>
+        </w:rPr>
+      </w:pPr>
+      <w:r>
+        <w:rPr>
+          <w:b/>
+          <w:bCs/>
+          <w:sz w:val="24"/>
+          <w:lang w:val="pt-BR"/>
+        </w:rPr>
+        <w:t>Atualização de cronograma:</w:t>
+      </w:r>
+    </w:p>
+    <w:p>
+      <w:pPr>
+        <w:pStyle w:val="PargrafodaLista"/>
+        <w:numPr>
+          <w:ilvl w:val="0"/>
+          <w:numId w:val="1"/>
+        </w:numPr>
+        <w:tabs>
+          <w:tab w:val="left" w:pos="7672"/>
+        </w:tabs>
+        <w:rPr>
+          <w:b/>
+          <w:bCs/>
+          <w:sz w:val="24"/>
+          <w:lang w:val="pt-BR"/>
+        </w:rPr>
+      </w:pPr>
+      <w:r>
+        <w:rPr>
+          <w:sz w:val="24"/>
+          <w:lang w:val="pt-BR"/>
+        </w:rPr>
+        <w:t>Sistema de colisão só foi resolvido no dia 28/04, não chegando à um resultado que esperávamos, ainda que funcional;</w:t>
+      </w:r>
+    </w:p>
+    <w:p>
+      <w:pPr>
+        <w:pStyle w:val="PargrafodaLista"/>
+        <w:numPr>
+          <w:ilvl w:val="0"/>
+          <w:numId w:val="1"/>
+        </w:numPr>
+        <w:tabs>
+          <w:tab w:val="left" w:pos="7672"/>
+        </w:tabs>
+        <w:rPr>
+          <w:b/>
+          <w:bCs/>
+          <w:sz w:val="24"/>
+          <w:lang w:val="pt-BR"/>
+        </w:rPr>
+      </w:pPr>
+      <w:r>
+        <w:rPr>
+          <w:sz w:val="24"/>
+          <w:lang w:val="pt-BR"/>
+        </w:rPr>
+        <w:t>Sistema de fim de jogo só foi concluído no dia 27/04;</w:t>
+      </w:r>
+    </w:p>
+    <w:p>
+      <w:pPr>
+        <w:pStyle w:val="PargrafodaLista"/>
+        <w:numPr>
+          <w:ilvl w:val="0"/>
+          <w:numId w:val="1"/>
+        </w:numPr>
+        <w:tabs>
+          <w:tab w:val="left" w:pos="7672"/>
+        </w:tabs>
+        <w:rPr>
+          <w:b/>
+          <w:bCs/>
+          <w:sz w:val="24"/>
+          <w:lang w:val="pt-BR"/>
+        </w:rPr>
+      </w:pPr>
+      <w:r>
+        <w:rPr>
+          <w:sz w:val="24"/>
+          <w:lang w:val="pt-BR"/>
+        </w:rPr>
+        <w:t>Testes realizados no dia 29/04 e 30/04, data de entrega do projeto.</w:t>
+      </w:r>
+    </w:p>
+    <w:p>
+      <w:pPr>
+        <w:pStyle w:val="PargrafodaLista"/>
+        <w:tabs>
+          <w:tab w:val="left" w:pos="7672"/>
+        </w:tabs>
+        <w:ind w:left="1080"/>
+        <w:rPr>
+          <w:b/>
+          <w:bCs/>
+          <w:sz w:val="24"/>
+          <w:lang w:val="pt-BR"/>
+        </w:rPr>
+      </w:pPr>
+    </w:p>
+    <w:p>
+      <w:r>
+        <w:tab/>
+      </w:r>
+    </w:p>
     <w:sectPr>
       <w:pgSz w:w="11906" w:h="16838"/>
       <w:pgMar w:top="1417" w:right="1701" w:bottom="1417" w:left="1701" w:header="708" w:footer="708" w:gutter="0"/>
@@ -3521,6 +3994,100 @@
     </w:sectPr>
   </w:body>
 </w:document>
+</file>
+
+<file path=word/numbering.xml><?xml version="1.0" encoding="utf-8"?>
+<w:numbering xmlns:wpc="http://schemas.microsoft.com/office/word/2010/wordprocessingCanvas" xmlns:cx="http://schemas.microsoft.com/office/drawing/2014/chartex" xmlns:cx1="http://schemas.microsoft.com/office/drawing/2015/9/8/chartex" xmlns:cx2="http://schemas.microsoft.com/office/drawing/2015/10/21/chartex" xmlns:cx3="http://schemas.microsoft.com/office/drawing/2016/5/9/chartex" xmlns:cx4="http://schemas.microsoft.com/office/drawing/2016/5/10/chartex" xmlns:cx5="http://schemas.microsoft.com/office/drawing/2016/5/11/chartex" xmlns:cx6="http://schemas.microsoft.com/office/drawing/2016/5/12/chartex" xmlns:cx7="http://schemas.microsoft.com/office/drawing/2016/5/13/chartex" xmlns:cx8="http://schemas.microsoft.com/office/drawing/2016/5/14/chartex" xmlns:mc="http://schemas.openxmlformats.org/markup-compatibility/2006" xmlns:aink="http://schemas.microsoft.com/office/drawing/2016/ink" xmlns:am3d="http://schemas.microsoft.com/office/drawing/2017/model3d" xmlns:o="urn:schemas-microsoft-com:office:office" xmlns:r="http://schemas.openxmlformats.org/officeDocument/2006/relationships" xmlns:m="http://schemas.openxmlformats.org/officeDocument/2006/math" xmlns:v="urn:schemas-microsoft-com:vml" xmlns:wp14="http://schemas.microsoft.com/office/word/2010/wordprocessingDrawing" xmlns:wp="http://schemas.openxmlformats.org/drawingml/2006/wordprocessingDrawing" xmlns:w10="urn:schemas-microsoft-com:office:word" xmlns:w="http://schemas.openxmlformats.org/wordprocessingml/2006/main" xmlns:w14="http://schemas.microsoft.com/office/word/2010/wordml" xmlns:w15="http://schemas.microsoft.com/office/word/2012/wordml" xmlns:w16cex="http://schemas.microsoft.com/office/word/2018/wordml/cex" xmlns:w16cid="http://schemas.microsoft.com/office/word/2016/wordml/cid" xmlns:w16="http://schemas.microsoft.com/office/word/2018/wordml" xmlns:w16se="http://schemas.microsoft.com/office/word/2015/wordml/symex" xmlns:wpg="http://schemas.microsoft.com/office/word/2010/wordprocessingGroup" xmlns:wpi="http://schemas.microsoft.com/office/word/2010/wordprocessingInk" xmlns:wne="http://schemas.microsoft.com/office/word/2006/wordml" xmlns:wps="http://schemas.microsoft.com/office/word/2010/wordprocessingShape" mc:Ignorable="w14 w15 w16se w16cid w16 w16cex wp14">
+  <w:abstractNum w:abstractNumId="0" w15:restartNumberingAfterBreak="0">
+    <w:nsid w:val="70BF0DD3"/>
+    <w:multiLevelType w:val="hybridMultilevel"/>
+    <w:tmpl w:val="FEB028F8"/>
+    <w:lvl w:ilvl="0" w:tplc="0409000F">
+      <w:start w:val="1"/>
+      <w:numFmt w:val="decimal"/>
+      <w:lvlText w:val="%1."/>
+      <w:lvlJc w:val="left"/>
+      <w:pPr>
+        <w:ind w:left="1080" w:hanging="360"/>
+      </w:pPr>
+    </w:lvl>
+    <w:lvl w:ilvl="1" w:tplc="04090019" w:tentative="1">
+      <w:start w:val="1"/>
+      <w:numFmt w:val="lowerLetter"/>
+      <w:lvlText w:val="%2."/>
+      <w:lvlJc w:val="left"/>
+      <w:pPr>
+        <w:ind w:left="1800" w:hanging="360"/>
+      </w:pPr>
+    </w:lvl>
+    <w:lvl w:ilvl="2" w:tplc="0409001B" w:tentative="1">
+      <w:start w:val="1"/>
+      <w:numFmt w:val="lowerRoman"/>
+      <w:lvlText w:val="%3."/>
+      <w:lvlJc w:val="right"/>
+      <w:pPr>
+        <w:ind w:left="2520" w:hanging="180"/>
+      </w:pPr>
+    </w:lvl>
+    <w:lvl w:ilvl="3" w:tplc="0409000F" w:tentative="1">
+      <w:start w:val="1"/>
+      <w:numFmt w:val="decimal"/>
+      <w:lvlText w:val="%4."/>
+      <w:lvlJc w:val="left"/>
+      <w:pPr>
+        <w:ind w:left="3240" w:hanging="360"/>
+      </w:pPr>
+    </w:lvl>
+    <w:lvl w:ilvl="4" w:tplc="04090019" w:tentative="1">
+      <w:start w:val="1"/>
+      <w:numFmt w:val="lowerLetter"/>
+      <w:lvlText w:val="%5."/>
+      <w:lvlJc w:val="left"/>
+      <w:pPr>
+        <w:ind w:left="3960" w:hanging="360"/>
+      </w:pPr>
+    </w:lvl>
+    <w:lvl w:ilvl="5" w:tplc="0409001B" w:tentative="1">
+      <w:start w:val="1"/>
+      <w:numFmt w:val="lowerRoman"/>
+      <w:lvlText w:val="%6."/>
+      <w:lvlJc w:val="right"/>
+      <w:pPr>
+        <w:ind w:left="4680" w:hanging="180"/>
+      </w:pPr>
+    </w:lvl>
+    <w:lvl w:ilvl="6" w:tplc="0409000F" w:tentative="1">
+      <w:start w:val="1"/>
+      <w:numFmt w:val="decimal"/>
+      <w:lvlText w:val="%7."/>
+      <w:lvlJc w:val="left"/>
+      <w:pPr>
+        <w:ind w:left="5400" w:hanging="360"/>
+      </w:pPr>
+    </w:lvl>
+    <w:lvl w:ilvl="7" w:tplc="04090019" w:tentative="1">
+      <w:start w:val="1"/>
+      <w:numFmt w:val="lowerLetter"/>
+      <w:lvlText w:val="%8."/>
+      <w:lvlJc w:val="left"/>
+      <w:pPr>
+        <w:ind w:left="6120" w:hanging="360"/>
+      </w:pPr>
+    </w:lvl>
+    <w:lvl w:ilvl="8" w:tplc="0409001B" w:tentative="1">
+      <w:start w:val="1"/>
+      <w:numFmt w:val="lowerRoman"/>
+      <w:lvlText w:val="%9."/>
+      <w:lvlJc w:val="right"/>
+      <w:pPr>
+        <w:ind w:left="6840" w:hanging="180"/>
+      </w:pPr>
+    </w:lvl>
+  </w:abstractNum>
+  <w:num w:numId="1">
+    <w:abstractNumId w:val="0"/>
+  </w:num>
+</w:numbering>
 </file>
 
 <file path=word/styles.xml><?xml version="1.0" encoding="utf-8"?>

</xml_diff>

<commit_message>
Atualização do GDD e diário de bordo, com novas perspectivas.
</commit_message>
<xml_diff>
--- a/Diario de bordo.docx
+++ b/Diario de bordo.docx
@@ -714,11 +714,9 @@
             <w:r>
               <w:t xml:space="preserve"> – Implementação da tela </w:t>
             </w:r>
-            <w:proofErr w:type="gramStart"/>
-            <w:r>
-              <w:t>de Pause</w:t>
-            </w:r>
-            <w:proofErr w:type="gramEnd"/>
+            <w:r>
+              <w:t>de pause</w:t>
+            </w:r>
             <w:r>
               <w:t xml:space="preserve"> </w:t>
             </w:r>

</xml_diff>